<commit_message>
finalized some questions in doc
</commit_message>
<xml_diff>
--- a/AdvancedConceptsInProgrammingLanguages/FinalExam/NickPalacio-FinalExam.docx
+++ b/AdvancedConceptsInProgrammingLanguages/FinalExam/NickPalacio-FinalExam.docx
@@ -4,12 +4,24 @@
   <w:body>
     <w:p>
       <w:r>
-        <w:t>Name and Section: Nick Palacio, CSCI-8000</w:t>
-      </w:r>
-    </w:p>
-    <w:p>
-      <w:r>
-        <w:t xml:space="preserve">Instructor: Dr. </w:t>
+        <w:rPr>
+          <w:b/>
+        </w:rPr>
+        <w:t>Name and Section:</w:t>
+      </w:r>
+      <w:r>
+        <w:t xml:space="preserve"> Nick Palacio, CSCI-8000</w:t>
+      </w:r>
+    </w:p>
+    <w:p>
+      <w:r>
+        <w:rPr>
+          <w:b/>
+        </w:rPr>
+        <w:t>Instructor:</w:t>
+      </w:r>
+      <w:r>
+        <w:t xml:space="preserve"> Dr. </w:t>
       </w:r>
       <w:proofErr w:type="spellStart"/>
       <w:r>
@@ -25,11 +37,9 @@
           <w:numId w:val="3"/>
         </w:numPr>
       </w:pPr>
-      <w:proofErr w:type="spellStart"/>
-      <w:r>
-        <w:t>Kdlf</w:t>
-      </w:r>
-      <w:proofErr w:type="spellEnd"/>
+      <w:r>
+        <w:t>Below are my answers to question 1, parts A and B:</w:t>
+      </w:r>
     </w:p>
     <w:p>
       <w:pPr>
@@ -46,13 +56,7 @@
         <w:rPr>
           <w:b/>
         </w:rPr>
-        <w:t>d</w:t>
-      </w:r>
-      <w:r>
-        <w:rPr>
-          <w:b/>
-        </w:rPr>
-        <w:t>eclarative</w:t>
+        <w:t>declarative</w:t>
       </w:r>
       <w:r>
         <w:t xml:space="preserve">, </w:t>
@@ -118,54 +122,15 @@
         <w:t>Post Grammars</w:t>
       </w:r>
       <w:r>
-        <w:t xml:space="preserve">. </w:t>
-      </w:r>
-      <w:r>
-        <w:t>Post Grammar</w:t>
-      </w:r>
-      <w:r>
-        <w:t>s</w:t>
-      </w:r>
-      <w:r>
-        <w:t xml:space="preserve"> (or context free grammar</w:t>
-      </w:r>
-      <w:r>
-        <w:t>s</w:t>
-      </w:r>
-      <w:r>
-        <w:t xml:space="preserve">) </w:t>
-      </w:r>
-      <w:r>
-        <w:t>are</w:t>
-      </w:r>
-      <w:r>
-        <w:t xml:space="preserve"> a computational model based around string manipulation</w:t>
+        <w:t>. Post Grammars (or context free grammars) are a computational model based around string manipulation</w:t>
       </w:r>
       <w:r>
         <w:tab/>
-        <w:t>and substitution where you have</w:t>
-      </w:r>
-      <w:r>
-        <w:t xml:space="preserve"> </w:t>
-      </w:r>
-      <w:r>
-        <w:t>terminal symbols, non-terminal symbols (variables), an initial start symbol and a set of production rules. A production rule</w:t>
+        <w:t>and substitution where you have terminal symbols, non-terminal symbols (variables), an initial start symbol and a set of production rules. A production rule</w:t>
       </w:r>
       <w:r>
         <w:tab/>
-        <w:t>is where you say a symbol can be substituted using another symbol, either terminal or non-terminal. A production rule must be of the</w:t>
-      </w:r>
-      <w:r>
-        <w:t xml:space="preserve"> </w:t>
-      </w:r>
-      <w:r>
-        <w:t>form X --&gt; Y where X is 1 or many symbols (terminal or non-terminal) and Y is 0 or many symbols (terminal or non-terminal).</w:t>
-      </w:r>
-      <w:r>
-        <w:t xml:space="preserve"> </w:t>
-      </w:r>
-      <w:r>
-        <w:t xml:space="preserve">An algorithm in the Post Grammar computational model would </w:t>
+        <w:t xml:space="preserve">is where you say a symbol can be substituted using another symbol, either terminal or non-terminal. A production rule must be of the form X --&gt; Y where X is 1 or many symbols (terminal or non-terminal) and Y is 0 or many symbols (terminal or non-terminal). An algorithm in the Post Grammar computational model would </w:t>
       </w:r>
       <w:proofErr w:type="gramStart"/>
       <w:r>
@@ -173,19 +138,7 @@
       </w:r>
       <w:proofErr w:type="gramEnd"/>
       <w:r>
-        <w:t xml:space="preserve"> the sets of terminal symbols, non-terminal symbols,</w:t>
-      </w:r>
-      <w:r>
-        <w:t xml:space="preserve"> </w:t>
-      </w:r>
-      <w:r>
-        <w:t>production rules and the initial start symbol together to compute something. It does not look like a set of steps to perform</w:t>
-      </w:r>
-      <w:r>
-        <w:t xml:space="preserve"> </w:t>
-      </w:r>
-      <w:r>
-        <w:t xml:space="preserve">in a </w:t>
+        <w:t xml:space="preserve"> the sets of terminal symbols, non-terminal symbols, production rules and the initial start symbol together to compute something. It does not look like a set of steps to perform in a </w:t>
       </w:r>
       <w:proofErr w:type="gramStart"/>
       <w:r>
@@ -193,25 +146,7 @@
       </w:r>
       <w:proofErr w:type="gramEnd"/>
       <w:r>
-        <w:t xml:space="preserve"> like you might see in an imperative algorithm but instead a set of declarations where you define</w:t>
-      </w:r>
-      <w:r>
-        <w:t xml:space="preserve"> </w:t>
-      </w:r>
-      <w:r>
-        <w:t>each set described above in order to create an algorithm for whatever you are trying to compute.</w:t>
-      </w:r>
-      <w:r>
-        <w:t xml:space="preserve"> Both the declarative paradigm and Post Grammars</w:t>
-      </w:r>
-      <w:r>
-        <w:t xml:space="preserve"> concern themselves</w:t>
-      </w:r>
-      <w:r>
-        <w:t xml:space="preserve"> </w:t>
-      </w:r>
-      <w:r>
-        <w:t xml:space="preserve">with talking about </w:t>
+        <w:t xml:space="preserve"> like you might see in an imperative algorithm but instead a set of declarations where you define each set described above in order to create an algorithm for whatever you are trying to compute. Both the declarative paradigm and Post Grammars concern themselves with talking about </w:t>
       </w:r>
       <w:r>
         <w:rPr>
@@ -229,13 +164,7 @@
         <w:t>how</w:t>
       </w:r>
       <w:r>
-        <w:t xml:space="preserve"> to compute anything. The production rules of a Post Grammar can be viewed</w:t>
-      </w:r>
-      <w:r>
-        <w:t xml:space="preserve"> </w:t>
-      </w:r>
-      <w:r>
-        <w:t xml:space="preserve">as declaring what a symbol </w:t>
+        <w:t xml:space="preserve"> to compute anything. The production rules of a Post Grammar can be viewed as declaring what a symbol </w:t>
       </w:r>
       <w:proofErr w:type="gramStart"/>
       <w:r>
@@ -279,46 +208,13 @@
         <w:t>Lambda Calculus</w:t>
       </w:r>
       <w:r>
-        <w:t xml:space="preserve">. </w:t>
-      </w:r>
-      <w:r>
-        <w:t>Lambda calculus is another computation</w:t>
+        <w:t>. Lambda calculus is another computation</w:t>
       </w:r>
       <w:r>
         <w:t>al</w:t>
       </w:r>
       <w:r>
-        <w:t xml:space="preserve"> model based on the idea of defining functions that are abstracted</w:t>
-      </w:r>
-      <w:r>
-        <w:t xml:space="preserve"> </w:t>
-      </w:r>
-      <w:r>
-        <w:t xml:space="preserve">to use variables that can be substituted to make the function very reusable. An algorithm in </w:t>
-      </w:r>
-      <w:r>
-        <w:t>L</w:t>
-      </w:r>
-      <w:r>
-        <w:t>am</w:t>
-      </w:r>
-      <w:r>
-        <w:t>b</w:t>
-      </w:r>
-      <w:r>
-        <w:t>da calculus would be a set of</w:t>
-      </w:r>
-      <w:r>
-        <w:t xml:space="preserve"> </w:t>
-      </w:r>
-      <w:r>
-        <w:t>functions that are composed together in order to compute something. Recursion is heavily used when implementing functions in this</w:t>
-      </w:r>
-      <w:r>
-        <w:t xml:space="preserve"> </w:t>
-      </w:r>
-      <w:r>
-        <w:t xml:space="preserve">computational model. </w:t>
+        <w:t xml:space="preserve"> model based on the idea of defining functions that are abstracted to use variables that can be substituted to make the function very reusable. An algorithm in Lambda calculus would be a set of functions that are composed together in order to compute something. Recursion is heavily used when implementing functions in this computational model. </w:t>
       </w:r>
       <w:r>
         <w:t>Typically, t</w:t>
@@ -342,13 +238,7 @@
         <w:t>e functional programming</w:t>
       </w:r>
       <w:r>
-        <w:t xml:space="preserve"> paradigm</w:t>
-      </w:r>
-      <w:r>
-        <w:t xml:space="preserve"> </w:t>
-      </w:r>
-      <w:r>
-        <w:t>is based on. In both you define functions with inputs and outputs that are composed together in order to compute something.</w:t>
+        <w:t xml:space="preserve"> paradigm is based on. In both you define functions with inputs and outputs that are composed together in order to compute something.</w:t>
       </w:r>
       <w:r>
         <w:t xml:space="preserve"> </w:t>
@@ -396,16 +286,7 @@
         <w:t>Turing Machine</w:t>
       </w:r>
       <w:r>
-        <w:t xml:space="preserve">. </w:t>
-      </w:r>
-      <w:r>
-        <w:t>The Turing machine is another computational model that can be seen as a finite state machine where variables</w:t>
-      </w:r>
-      <w:r>
-        <w:t xml:space="preserve"> </w:t>
-      </w:r>
-      <w:r>
-        <w:t xml:space="preserve">are written to and read from and computations are </w:t>
+        <w:t xml:space="preserve">. The Turing machine is another computational model that can be seen as a finite state machine where variables are written to and read from and computations are </w:t>
       </w:r>
       <w:proofErr w:type="gramStart"/>
       <w:r>
@@ -413,23 +294,11 @@
       </w:r>
       <w:proofErr w:type="gramEnd"/>
       <w:r>
-        <w:t xml:space="preserve"> and results stored. You move from one state to another in this model</w:t>
-      </w:r>
-      <w:r>
-        <w:t xml:space="preserve"> </w:t>
-      </w:r>
-      <w:r>
-        <w:t xml:space="preserve">by executing an instruction. An instruction might be writing a new value to a variable or </w:t>
+        <w:t xml:space="preserve"> and results stored. You move from one state to another in this model by executing an instruction. An instruction might be writing a new value to a variable or </w:t>
       </w:r>
       <w:r>
         <w:lastRenderedPageBreak/>
-        <w:t>performing a math operation. This model</w:t>
-      </w:r>
-      <w:r>
-        <w:t xml:space="preserve"> </w:t>
-      </w:r>
-      <w:r>
-        <w:t xml:space="preserve">is based heavily on executing a sequence of instructions in a </w:t>
+        <w:t xml:space="preserve">performing a math operation. This model is based heavily on executing a sequence of instructions in a </w:t>
       </w:r>
       <w:proofErr w:type="gramStart"/>
       <w:r>
@@ -437,31 +306,7 @@
       </w:r>
       <w:proofErr w:type="gramEnd"/>
       <w:r>
-        <w:t>, as defined by the algorithm. An algorithm in this</w:t>
-      </w:r>
-      <w:r>
-        <w:t xml:space="preserve"> </w:t>
-      </w:r>
-      <w:r>
-        <w:t>model would look like a lot of assignment statements and mathematical computations that are executed in a specific order.</w:t>
-      </w:r>
-      <w:r>
-        <w:t xml:space="preserve"> B</w:t>
-      </w:r>
-      <w:r>
-        <w:t xml:space="preserve">oth </w:t>
-      </w:r>
-      <w:r>
-        <w:t>the imperative paradigm and the idea of the Turing Machine</w:t>
-      </w:r>
-      <w:r>
-        <w:t xml:space="preserve"> would</w:t>
-      </w:r>
-      <w:r>
-        <w:t xml:space="preserve"> </w:t>
-      </w:r>
-      <w:r>
-        <w:t xml:space="preserve">have you implement an algorithm as a set of variable assignments and computations that are executed in an order. Both </w:t>
+        <w:t xml:space="preserve">, as defined by the algorithm. An algorithm in this model would look like a lot of assignment statements and mathematical computations that are executed in a specific order. Both the imperative paradigm and the idea of the Turing Machine would have you implement an algorithm as a set of variable assignments and computations that are executed in an order. Both </w:t>
       </w:r>
       <w:proofErr w:type="gramStart"/>
       <w:r>
@@ -469,13 +314,7 @@
       </w:r>
       <w:proofErr w:type="gramEnd"/>
       <w:r>
-        <w:t xml:space="preserve"> very</w:t>
-      </w:r>
-      <w:r>
-        <w:t xml:space="preserve"> </w:t>
-      </w:r>
-      <w:r>
-        <w:t xml:space="preserve">heavily with HOW to compute something. This can be contrasted with the declarative paradigm which deals with describing </w:t>
+        <w:t xml:space="preserve"> very heavily with HOW to compute something. This can be contrasted with the declarative paradigm which deals with describing </w:t>
       </w:r>
       <w:r>
         <w:rPr>
@@ -484,13 +323,7 @@
         <w:t>what</w:t>
       </w:r>
       <w:r>
-        <w:t xml:space="preserve"> something</w:t>
-      </w:r>
-      <w:r>
-        <w:t xml:space="preserve"> </w:t>
-      </w:r>
-      <w:r>
-        <w:t>is.</w:t>
+        <w:t xml:space="preserve"> something is.</w:t>
       </w:r>
     </w:p>
     <w:p>
@@ -523,13 +356,7 @@
         <w:t>Prolog</w:t>
       </w:r>
       <w:r>
-        <w:t xml:space="preserve"> programming language was based on the declarative programming paradigm. When you are defining facts and</w:t>
-      </w:r>
-      <w:r>
-        <w:t xml:space="preserve"> </w:t>
-      </w:r>
-      <w:r>
-        <w:t xml:space="preserve">relations in prolog you are declaring </w:t>
+        <w:t xml:space="preserve"> programming language was based on the declarative programming paradigm. When you are defining facts and relations in prolog you are declaring </w:t>
       </w:r>
       <w:r>
         <w:rPr>
@@ -547,31 +374,7 @@
         <w:t>how</w:t>
       </w:r>
       <w:r>
-        <w:t xml:space="preserve"> to compute anything, Prolog abstracts this</w:t>
-      </w:r>
-      <w:r>
-        <w:t xml:space="preserve"> </w:t>
-      </w:r>
-      <w:r>
-        <w:t>away from you, for the most part. One of the key ideas behind prolog is a Horn clause. A horn clause is a disjunction of literals</w:t>
-      </w:r>
-      <w:r>
-        <w:t xml:space="preserve"> </w:t>
-      </w:r>
-      <w:r>
-        <w:t>with at most one positive literal. Horn clauses can be rewritten as implications which is the part of Horn clauses that is evident</w:t>
-      </w:r>
-      <w:r>
-        <w:t xml:space="preserve"> </w:t>
-      </w:r>
-      <w:r>
-        <w:t>in Prolog. Prolog facts and relations are implications that resemble Horn clauses. Prolog relations can be interpreted in a</w:t>
-      </w:r>
-      <w:r>
-        <w:t xml:space="preserve"> </w:t>
-      </w:r>
-      <w:r>
-        <w:t>simplified form as 'if these things are true then this thing is true' which is exactly what an implication in logic is.</w:t>
+        <w:t xml:space="preserve"> to compute anything, Prolog abstracts this away from you, for the most part. One of the key ideas behind prolog is a Horn clause. A horn clause is a disjunction of literals with at most one positive literal. Horn clauses can be rewritten as implications which is the part of Horn clauses that is evident in Prolog. Prolog facts and relations are implications that resemble Horn clauses. Prolog relations can be interpreted in a simplified form as 'if these things are true then this thing is true' which is exactly what an implication in logic is.</w:t>
       </w:r>
     </w:p>
     <w:p>
@@ -598,31 +401,7 @@
         <w:t>Scheme</w:t>
       </w:r>
       <w:r>
-        <w:t xml:space="preserve"> are based on the functional programming paradigm which is based on Lam</w:t>
-      </w:r>
-      <w:r>
-        <w:t>b</w:t>
-      </w:r>
-      <w:r>
-        <w:t>da Calculus.</w:t>
-      </w:r>
-      <w:r>
-        <w:t xml:space="preserve"> </w:t>
-      </w:r>
-      <w:r>
-        <w:t>It is clear to see this when you</w:t>
-      </w:r>
-      <w:r>
-        <w:t xml:space="preserve"> </w:t>
-      </w:r>
-      <w:r>
-        <w:t>look at the fact that (almost) everything in Scheme is a pure function definition or invocation. You define functions with inputs</w:t>
-      </w:r>
-      <w:r>
-        <w:t xml:space="preserve"> </w:t>
-      </w:r>
-      <w:r>
-        <w:t>and outputs and compose them together to compute whatever you are trying to compute.</w:t>
+        <w:t xml:space="preserve"> are based on the functional programming paradigm which is based on Lambda Calculus. It is clear to see this when you look at the fact that (almost) everything in Scheme is a pure function definition or invocation. You define functions with inputs and outputs and compose them together to compute whatever you are trying to compute.</w:t>
       </w:r>
     </w:p>
     <w:p>
@@ -645,28 +424,13 @@
       <w:r>
         <w:t>G</w:t>
       </w:r>
-      <w:bookmarkStart w:id="0" w:name="_GoBack"/>
-      <w:bookmarkEnd w:id="0"/>
-      <w:r>
-        <w:t>o you write sequences of</w:t>
-      </w:r>
-      <w:r>
-        <w:t xml:space="preserve"> </w:t>
-      </w:r>
-      <w:r>
-        <w:t>statements that are executed in a particular order that you also define. The assignment statement is one of the fundamental ideas</w:t>
-      </w:r>
-      <w:r>
-        <w:t xml:space="preserve"> </w:t>
-      </w:r>
-      <w:r>
-        <w:t>of this language/programming paradigm where you read from and write to memory locations (variables) that can be viewed as the tape</w:t>
-      </w:r>
-      <w:r>
-        <w:t xml:space="preserve"> </w:t>
-      </w:r>
-      <w:r>
-        <w:t>used when talking about a Turing machine.</w:t>
+      <w:r>
+        <w:t>o you write sequences of statements that are executed in a particular order that you also define. The assignment statement is one of the fundamental ideas of this language/programming paradigm where you read from and write to memory locations (variables) that can be viewed as the tape used when talking about a Turing machine.</w:t>
+      </w:r>
+    </w:p>
+    <w:p>
+      <w:r>
+        <w:br w:type="page"/>
       </w:r>
     </w:p>
     <w:p>
@@ -677,11 +441,1668 @@
           <w:numId w:val="3"/>
         </w:numPr>
       </w:pPr>
-      <w:proofErr w:type="spellStart"/>
-      <w:r>
-        <w:t>Ljd</w:t>
-      </w:r>
-      <w:proofErr w:type="spellEnd"/>
+      <w:r>
+        <w:lastRenderedPageBreak/>
+        <w:t>Below is my Prolog code for question 2:</w:t>
+      </w:r>
+    </w:p>
+    <w:p>
+      <w:pPr>
+        <w:shd w:val="clear" w:color="auto" w:fill="FFFFFF"/>
+        <w:spacing w:after="0" w:line="240" w:lineRule="auto"/>
+        <w:rPr>
+          <w:rFonts w:ascii="Courier New" w:eastAsia="Times New Roman" w:hAnsi="Courier New" w:cs="Courier New"/>
+          <w:color w:val="000000"/>
+          <w:sz w:val="20"/>
+          <w:szCs w:val="20"/>
+        </w:rPr>
+      </w:pPr>
+      <w:proofErr w:type="gramStart"/>
+      <w:r>
+        <w:rPr>
+          <w:rFonts w:ascii="Courier New" w:eastAsia="Times New Roman" w:hAnsi="Courier New" w:cs="Courier New"/>
+          <w:color w:val="000000"/>
+          <w:sz w:val="20"/>
+          <w:szCs w:val="20"/>
+        </w:rPr>
+        <w:t>equal</w:t>
+      </w:r>
+      <w:r>
+        <w:rPr>
+          <w:rFonts w:ascii="Courier New" w:eastAsia="Times New Roman" w:hAnsi="Courier New" w:cs="Courier New"/>
+          <w:color w:val="A00000"/>
+          <w:sz w:val="20"/>
+          <w:szCs w:val="20"/>
+        </w:rPr>
+        <w:t>(</w:t>
+      </w:r>
+      <w:proofErr w:type="gramEnd"/>
+      <w:r>
+        <w:rPr>
+          <w:rFonts w:ascii="Courier New" w:eastAsia="Times New Roman" w:hAnsi="Courier New" w:cs="Courier New"/>
+          <w:color w:val="008000"/>
+          <w:sz w:val="20"/>
+          <w:szCs w:val="20"/>
+        </w:rPr>
+        <w:t>X</w:t>
+      </w:r>
+      <w:r>
+        <w:rPr>
+          <w:rFonts w:ascii="Courier New" w:eastAsia="Times New Roman" w:hAnsi="Courier New" w:cs="Courier New"/>
+          <w:color w:val="A00000"/>
+          <w:sz w:val="20"/>
+          <w:szCs w:val="20"/>
+        </w:rPr>
+        <w:t>,</w:t>
+      </w:r>
+      <w:r>
+        <w:rPr>
+          <w:rFonts w:ascii="Courier New" w:eastAsia="Times New Roman" w:hAnsi="Courier New" w:cs="Courier New"/>
+          <w:color w:val="000000"/>
+          <w:sz w:val="20"/>
+          <w:szCs w:val="20"/>
+        </w:rPr>
+        <w:t xml:space="preserve"> </w:t>
+      </w:r>
+      <w:r>
+        <w:rPr>
+          <w:rFonts w:ascii="Courier New" w:eastAsia="Times New Roman" w:hAnsi="Courier New" w:cs="Courier New"/>
+          <w:color w:val="008000"/>
+          <w:sz w:val="20"/>
+          <w:szCs w:val="20"/>
+        </w:rPr>
+        <w:t>X</w:t>
+      </w:r>
+      <w:r>
+        <w:rPr>
+          <w:rFonts w:ascii="Courier New" w:eastAsia="Times New Roman" w:hAnsi="Courier New" w:cs="Courier New"/>
+          <w:color w:val="A00000"/>
+          <w:sz w:val="20"/>
+          <w:szCs w:val="20"/>
+        </w:rPr>
+        <w:t>).</w:t>
+      </w:r>
+    </w:p>
+    <w:p>
+      <w:pPr>
+        <w:shd w:val="clear" w:color="auto" w:fill="FFFFFF"/>
+        <w:spacing w:after="0" w:line="240" w:lineRule="auto"/>
+        <w:rPr>
+          <w:rFonts w:ascii="Courier New" w:eastAsia="Times New Roman" w:hAnsi="Courier New" w:cs="Courier New"/>
+          <w:color w:val="000000"/>
+          <w:sz w:val="20"/>
+          <w:szCs w:val="20"/>
+        </w:rPr>
+      </w:pPr>
+      <w:r>
+        <w:rPr>
+          <w:rFonts w:ascii="Courier New" w:eastAsia="Times New Roman" w:hAnsi="Courier New" w:cs="Courier New"/>
+          <w:color w:val="000000"/>
+          <w:sz w:val="20"/>
+          <w:szCs w:val="20"/>
+        </w:rPr>
+        <w:t>different</w:t>
+      </w:r>
+      <w:r>
+        <w:rPr>
+          <w:rFonts w:ascii="Courier New" w:eastAsia="Times New Roman" w:hAnsi="Courier New" w:cs="Courier New"/>
+          <w:color w:val="A00000"/>
+          <w:sz w:val="20"/>
+          <w:szCs w:val="20"/>
+        </w:rPr>
+        <w:t>(</w:t>
+      </w:r>
+      <w:proofErr w:type="gramStart"/>
+      <w:r>
+        <w:rPr>
+          <w:rFonts w:ascii="Courier New" w:eastAsia="Times New Roman" w:hAnsi="Courier New" w:cs="Courier New"/>
+          <w:color w:val="008000"/>
+          <w:sz w:val="20"/>
+          <w:szCs w:val="20"/>
+        </w:rPr>
+        <w:t>X</w:t>
+      </w:r>
+      <w:r>
+        <w:rPr>
+          <w:rFonts w:ascii="Courier New" w:eastAsia="Times New Roman" w:hAnsi="Courier New" w:cs="Courier New"/>
+          <w:color w:val="A00000"/>
+          <w:sz w:val="20"/>
+          <w:szCs w:val="20"/>
+        </w:rPr>
+        <w:t>,</w:t>
+      </w:r>
+      <w:r>
+        <w:rPr>
+          <w:rFonts w:ascii="Courier New" w:eastAsia="Times New Roman" w:hAnsi="Courier New" w:cs="Courier New"/>
+          <w:color w:val="008000"/>
+          <w:sz w:val="20"/>
+          <w:szCs w:val="20"/>
+        </w:rPr>
+        <w:t>Y</w:t>
+      </w:r>
+      <w:proofErr w:type="gramEnd"/>
+      <w:r>
+        <w:rPr>
+          <w:rFonts w:ascii="Courier New" w:eastAsia="Times New Roman" w:hAnsi="Courier New" w:cs="Courier New"/>
+          <w:color w:val="A00000"/>
+          <w:sz w:val="20"/>
+          <w:szCs w:val="20"/>
+        </w:rPr>
+        <w:t>):-</w:t>
+      </w:r>
+      <w:r>
+        <w:rPr>
+          <w:rFonts w:ascii="Courier New" w:eastAsia="Times New Roman" w:hAnsi="Courier New" w:cs="Courier New"/>
+          <w:color w:val="000000"/>
+          <w:sz w:val="20"/>
+          <w:szCs w:val="20"/>
+        </w:rPr>
+        <w:t xml:space="preserve"> </w:t>
+      </w:r>
+      <w:r>
+        <w:rPr>
+          <w:rFonts w:ascii="Courier New" w:eastAsia="Times New Roman" w:hAnsi="Courier New" w:cs="Courier New"/>
+          <w:color w:val="A00000"/>
+          <w:sz w:val="20"/>
+          <w:szCs w:val="20"/>
+        </w:rPr>
+        <w:t>\+</w:t>
+      </w:r>
+      <w:r>
+        <w:rPr>
+          <w:rFonts w:ascii="Courier New" w:eastAsia="Times New Roman" w:hAnsi="Courier New" w:cs="Courier New"/>
+          <w:color w:val="000000"/>
+          <w:sz w:val="20"/>
+          <w:szCs w:val="20"/>
+        </w:rPr>
+        <w:t xml:space="preserve"> equal</w:t>
+      </w:r>
+      <w:r>
+        <w:rPr>
+          <w:rFonts w:ascii="Courier New" w:eastAsia="Times New Roman" w:hAnsi="Courier New" w:cs="Courier New"/>
+          <w:color w:val="A00000"/>
+          <w:sz w:val="20"/>
+          <w:szCs w:val="20"/>
+        </w:rPr>
+        <w:t>(</w:t>
+      </w:r>
+      <w:r>
+        <w:rPr>
+          <w:rFonts w:ascii="Courier New" w:eastAsia="Times New Roman" w:hAnsi="Courier New" w:cs="Courier New"/>
+          <w:color w:val="008000"/>
+          <w:sz w:val="20"/>
+          <w:szCs w:val="20"/>
+        </w:rPr>
+        <w:t>X</w:t>
+      </w:r>
+      <w:r>
+        <w:rPr>
+          <w:rFonts w:ascii="Courier New" w:eastAsia="Times New Roman" w:hAnsi="Courier New" w:cs="Courier New"/>
+          <w:color w:val="A00000"/>
+          <w:sz w:val="20"/>
+          <w:szCs w:val="20"/>
+        </w:rPr>
+        <w:t>,</w:t>
+      </w:r>
+      <w:r>
+        <w:rPr>
+          <w:rFonts w:ascii="Courier New" w:eastAsia="Times New Roman" w:hAnsi="Courier New" w:cs="Courier New"/>
+          <w:color w:val="008000"/>
+          <w:sz w:val="20"/>
+          <w:szCs w:val="20"/>
+        </w:rPr>
+        <w:t>Y</w:t>
+      </w:r>
+      <w:r>
+        <w:rPr>
+          <w:rFonts w:ascii="Courier New" w:eastAsia="Times New Roman" w:hAnsi="Courier New" w:cs="Courier New"/>
+          <w:color w:val="A00000"/>
+          <w:sz w:val="20"/>
+          <w:szCs w:val="20"/>
+        </w:rPr>
+        <w:t>).</w:t>
+      </w:r>
+    </w:p>
+    <w:p>
+      <w:pPr>
+        <w:shd w:val="clear" w:color="auto" w:fill="FFFFFF"/>
+        <w:spacing w:after="0" w:line="240" w:lineRule="auto"/>
+        <w:rPr>
+          <w:rFonts w:ascii="Courier New" w:eastAsia="Times New Roman" w:hAnsi="Courier New" w:cs="Courier New"/>
+          <w:color w:val="000000"/>
+          <w:sz w:val="20"/>
+          <w:szCs w:val="20"/>
+        </w:rPr>
+      </w:pPr>
+    </w:p>
+    <w:p>
+      <w:pPr>
+        <w:shd w:val="clear" w:color="auto" w:fill="FFFFFF"/>
+        <w:spacing w:after="0" w:line="240" w:lineRule="auto"/>
+        <w:rPr>
+          <w:rFonts w:ascii="Courier New" w:eastAsia="Times New Roman" w:hAnsi="Courier New" w:cs="Courier New"/>
+          <w:color w:val="000000"/>
+          <w:sz w:val="20"/>
+          <w:szCs w:val="20"/>
+        </w:rPr>
+      </w:pPr>
+      <w:proofErr w:type="gramStart"/>
+      <w:r>
+        <w:rPr>
+          <w:rFonts w:ascii="Courier New" w:eastAsia="Times New Roman" w:hAnsi="Courier New" w:cs="Courier New"/>
+          <w:color w:val="000000"/>
+          <w:sz w:val="20"/>
+          <w:szCs w:val="20"/>
+        </w:rPr>
+        <w:t>slice</w:t>
+      </w:r>
+      <w:r>
+        <w:rPr>
+          <w:rFonts w:ascii="Courier New" w:eastAsia="Times New Roman" w:hAnsi="Courier New" w:cs="Courier New"/>
+          <w:color w:val="A00000"/>
+          <w:sz w:val="20"/>
+          <w:szCs w:val="20"/>
+        </w:rPr>
+        <w:t>(</w:t>
+      </w:r>
+      <w:proofErr w:type="gramEnd"/>
+      <w:r>
+        <w:rPr>
+          <w:rFonts w:ascii="Courier New" w:eastAsia="Times New Roman" w:hAnsi="Courier New" w:cs="Courier New"/>
+          <w:color w:val="A0A0C0"/>
+          <w:sz w:val="20"/>
+          <w:szCs w:val="20"/>
+        </w:rPr>
+        <w:t>_</w:t>
+      </w:r>
+      <w:r>
+        <w:rPr>
+          <w:rFonts w:ascii="Courier New" w:eastAsia="Times New Roman" w:hAnsi="Courier New" w:cs="Courier New"/>
+          <w:color w:val="A00000"/>
+          <w:sz w:val="20"/>
+          <w:szCs w:val="20"/>
+        </w:rPr>
+        <w:t>,</w:t>
+      </w:r>
+      <w:r>
+        <w:rPr>
+          <w:rFonts w:ascii="Courier New" w:eastAsia="Times New Roman" w:hAnsi="Courier New" w:cs="Courier New"/>
+          <w:color w:val="000000"/>
+          <w:sz w:val="20"/>
+          <w:szCs w:val="20"/>
+        </w:rPr>
+        <w:t xml:space="preserve"> </w:t>
+      </w:r>
+      <w:r>
+        <w:rPr>
+          <w:rFonts w:ascii="Courier New" w:eastAsia="Times New Roman" w:hAnsi="Courier New" w:cs="Courier New"/>
+          <w:color w:val="008000"/>
+          <w:sz w:val="20"/>
+          <w:szCs w:val="20"/>
+        </w:rPr>
+        <w:t>M</w:t>
+      </w:r>
+      <w:r>
+        <w:rPr>
+          <w:rFonts w:ascii="Courier New" w:eastAsia="Times New Roman" w:hAnsi="Courier New" w:cs="Courier New"/>
+          <w:color w:val="A00000"/>
+          <w:sz w:val="20"/>
+          <w:szCs w:val="20"/>
+        </w:rPr>
+        <w:t>,</w:t>
+      </w:r>
+      <w:r>
+        <w:rPr>
+          <w:rFonts w:ascii="Courier New" w:eastAsia="Times New Roman" w:hAnsi="Courier New" w:cs="Courier New"/>
+          <w:color w:val="000000"/>
+          <w:sz w:val="20"/>
+          <w:szCs w:val="20"/>
+        </w:rPr>
+        <w:t xml:space="preserve"> </w:t>
+      </w:r>
+      <w:r>
+        <w:rPr>
+          <w:rFonts w:ascii="Courier New" w:eastAsia="Times New Roman" w:hAnsi="Courier New" w:cs="Courier New"/>
+          <w:color w:val="008000"/>
+          <w:sz w:val="20"/>
+          <w:szCs w:val="20"/>
+        </w:rPr>
+        <w:t>N</w:t>
+      </w:r>
+      <w:r>
+        <w:rPr>
+          <w:rFonts w:ascii="Courier New" w:eastAsia="Times New Roman" w:hAnsi="Courier New" w:cs="Courier New"/>
+          <w:color w:val="A00000"/>
+          <w:sz w:val="20"/>
+          <w:szCs w:val="20"/>
+        </w:rPr>
+        <w:t>,</w:t>
+      </w:r>
+      <w:r>
+        <w:rPr>
+          <w:rFonts w:ascii="Courier New" w:eastAsia="Times New Roman" w:hAnsi="Courier New" w:cs="Courier New"/>
+          <w:color w:val="000000"/>
+          <w:sz w:val="20"/>
+          <w:szCs w:val="20"/>
+        </w:rPr>
+        <w:t xml:space="preserve"> </w:t>
+      </w:r>
+      <w:r>
+        <w:rPr>
+          <w:rFonts w:ascii="Courier New" w:eastAsia="Times New Roman" w:hAnsi="Courier New" w:cs="Courier New"/>
+          <w:color w:val="A00000"/>
+          <w:sz w:val="20"/>
+          <w:szCs w:val="20"/>
+        </w:rPr>
+        <w:t>[]):-</w:t>
+      </w:r>
+    </w:p>
+    <w:p>
+      <w:pPr>
+        <w:shd w:val="clear" w:color="auto" w:fill="FFFFFF"/>
+        <w:spacing w:after="0" w:line="240" w:lineRule="auto"/>
+        <w:rPr>
+          <w:rFonts w:ascii="Courier New" w:eastAsia="Times New Roman" w:hAnsi="Courier New" w:cs="Courier New"/>
+          <w:color w:val="000000"/>
+          <w:sz w:val="20"/>
+          <w:szCs w:val="20"/>
+        </w:rPr>
+      </w:pPr>
+      <w:r>
+        <w:rPr>
+          <w:rFonts w:ascii="Courier New" w:eastAsia="Times New Roman" w:hAnsi="Courier New" w:cs="Courier New"/>
+          <w:color w:val="000000"/>
+          <w:sz w:val="20"/>
+          <w:szCs w:val="20"/>
+        </w:rPr>
+        <w:t xml:space="preserve">    </w:t>
+      </w:r>
+      <w:proofErr w:type="gramStart"/>
+      <w:r>
+        <w:rPr>
+          <w:rFonts w:ascii="Courier New" w:eastAsia="Times New Roman" w:hAnsi="Courier New" w:cs="Courier New"/>
+          <w:color w:val="000000"/>
+          <w:sz w:val="20"/>
+          <w:szCs w:val="20"/>
+        </w:rPr>
+        <w:t>equal</w:t>
+      </w:r>
+      <w:r>
+        <w:rPr>
+          <w:rFonts w:ascii="Courier New" w:eastAsia="Times New Roman" w:hAnsi="Courier New" w:cs="Courier New"/>
+          <w:color w:val="A00000"/>
+          <w:sz w:val="20"/>
+          <w:szCs w:val="20"/>
+        </w:rPr>
+        <w:t>(</w:t>
+      </w:r>
+      <w:proofErr w:type="gramEnd"/>
+      <w:r>
+        <w:rPr>
+          <w:rFonts w:ascii="Courier New" w:eastAsia="Times New Roman" w:hAnsi="Courier New" w:cs="Courier New"/>
+          <w:color w:val="008000"/>
+          <w:sz w:val="20"/>
+          <w:szCs w:val="20"/>
+        </w:rPr>
+        <w:t>M</w:t>
+      </w:r>
+      <w:r>
+        <w:rPr>
+          <w:rFonts w:ascii="Courier New" w:eastAsia="Times New Roman" w:hAnsi="Courier New" w:cs="Courier New"/>
+          <w:color w:val="A00000"/>
+          <w:sz w:val="20"/>
+          <w:szCs w:val="20"/>
+        </w:rPr>
+        <w:t>,</w:t>
+      </w:r>
+      <w:r>
+        <w:rPr>
+          <w:rFonts w:ascii="Courier New" w:eastAsia="Times New Roman" w:hAnsi="Courier New" w:cs="Courier New"/>
+          <w:color w:val="000000"/>
+          <w:sz w:val="20"/>
+          <w:szCs w:val="20"/>
+        </w:rPr>
+        <w:t xml:space="preserve"> </w:t>
+      </w:r>
+      <w:r>
+        <w:rPr>
+          <w:rFonts w:ascii="Courier New" w:eastAsia="Times New Roman" w:hAnsi="Courier New" w:cs="Courier New"/>
+          <w:color w:val="008000"/>
+          <w:sz w:val="20"/>
+          <w:szCs w:val="20"/>
+        </w:rPr>
+        <w:t>N</w:t>
+      </w:r>
+      <w:r>
+        <w:rPr>
+          <w:rFonts w:ascii="Courier New" w:eastAsia="Times New Roman" w:hAnsi="Courier New" w:cs="Courier New"/>
+          <w:color w:val="A00000"/>
+          <w:sz w:val="20"/>
+          <w:szCs w:val="20"/>
+        </w:rPr>
+        <w:t>).</w:t>
+      </w:r>
+    </w:p>
+    <w:p>
+      <w:pPr>
+        <w:shd w:val="clear" w:color="auto" w:fill="FFFFFF"/>
+        <w:spacing w:after="0" w:line="240" w:lineRule="auto"/>
+        <w:rPr>
+          <w:rFonts w:ascii="Courier New" w:eastAsia="Times New Roman" w:hAnsi="Courier New" w:cs="Courier New"/>
+          <w:color w:val="000000"/>
+          <w:sz w:val="20"/>
+          <w:szCs w:val="20"/>
+        </w:rPr>
+      </w:pPr>
+    </w:p>
+    <w:p>
+      <w:pPr>
+        <w:shd w:val="clear" w:color="auto" w:fill="FFFFFF"/>
+        <w:spacing w:after="0" w:line="240" w:lineRule="auto"/>
+        <w:rPr>
+          <w:rFonts w:ascii="Courier New" w:eastAsia="Times New Roman" w:hAnsi="Courier New" w:cs="Courier New"/>
+          <w:color w:val="000000"/>
+          <w:sz w:val="20"/>
+          <w:szCs w:val="20"/>
+        </w:rPr>
+      </w:pPr>
+      <w:r>
+        <w:rPr>
+          <w:rFonts w:ascii="Courier New" w:eastAsia="Times New Roman" w:hAnsi="Courier New" w:cs="Courier New"/>
+          <w:color w:val="000000"/>
+          <w:sz w:val="20"/>
+          <w:szCs w:val="20"/>
+        </w:rPr>
+        <w:t>slice</w:t>
+      </w:r>
+      <w:r>
+        <w:rPr>
+          <w:rFonts w:ascii="Courier New" w:eastAsia="Times New Roman" w:hAnsi="Courier New" w:cs="Courier New"/>
+          <w:color w:val="A00000"/>
+          <w:sz w:val="20"/>
+          <w:szCs w:val="20"/>
+        </w:rPr>
+        <w:t>([</w:t>
+      </w:r>
+      <w:r>
+        <w:rPr>
+          <w:rFonts w:ascii="Courier New" w:eastAsia="Times New Roman" w:hAnsi="Courier New" w:cs="Courier New"/>
+          <w:color w:val="A0A0C0"/>
+          <w:sz w:val="20"/>
+          <w:szCs w:val="20"/>
+        </w:rPr>
+        <w:t>_</w:t>
+      </w:r>
+      <w:r>
+        <w:rPr>
+          <w:rFonts w:ascii="Courier New" w:eastAsia="Times New Roman" w:hAnsi="Courier New" w:cs="Courier New"/>
+          <w:color w:val="A00000"/>
+          <w:sz w:val="20"/>
+          <w:szCs w:val="20"/>
+        </w:rPr>
+        <w:t>|</w:t>
+      </w:r>
+      <w:r>
+        <w:rPr>
+          <w:rFonts w:ascii="Courier New" w:eastAsia="Times New Roman" w:hAnsi="Courier New" w:cs="Courier New"/>
+          <w:color w:val="008000"/>
+          <w:sz w:val="20"/>
+          <w:szCs w:val="20"/>
+        </w:rPr>
+        <w:t>T</w:t>
+      </w:r>
+      <w:r>
+        <w:rPr>
+          <w:rFonts w:ascii="Courier New" w:eastAsia="Times New Roman" w:hAnsi="Courier New" w:cs="Courier New"/>
+          <w:color w:val="A00000"/>
+          <w:sz w:val="20"/>
+          <w:szCs w:val="20"/>
+        </w:rPr>
+        <w:t>],</w:t>
+      </w:r>
+      <w:r>
+        <w:rPr>
+          <w:rFonts w:ascii="Courier New" w:eastAsia="Times New Roman" w:hAnsi="Courier New" w:cs="Courier New"/>
+          <w:color w:val="000000"/>
+          <w:sz w:val="20"/>
+          <w:szCs w:val="20"/>
+        </w:rPr>
+        <w:t xml:space="preserve"> </w:t>
+      </w:r>
+      <w:r>
+        <w:rPr>
+          <w:rFonts w:ascii="Courier New" w:eastAsia="Times New Roman" w:hAnsi="Courier New" w:cs="Courier New"/>
+          <w:color w:val="008000"/>
+          <w:sz w:val="20"/>
+          <w:szCs w:val="20"/>
+        </w:rPr>
+        <w:t>M</w:t>
+      </w:r>
+      <w:r>
+        <w:rPr>
+          <w:rFonts w:ascii="Courier New" w:eastAsia="Times New Roman" w:hAnsi="Courier New" w:cs="Courier New"/>
+          <w:color w:val="A00000"/>
+          <w:sz w:val="20"/>
+          <w:szCs w:val="20"/>
+        </w:rPr>
+        <w:t>,</w:t>
+      </w:r>
+      <w:r>
+        <w:rPr>
+          <w:rFonts w:ascii="Courier New" w:eastAsia="Times New Roman" w:hAnsi="Courier New" w:cs="Courier New"/>
+          <w:color w:val="000000"/>
+          <w:sz w:val="20"/>
+          <w:szCs w:val="20"/>
+        </w:rPr>
+        <w:t xml:space="preserve"> </w:t>
+      </w:r>
+      <w:r>
+        <w:rPr>
+          <w:rFonts w:ascii="Courier New" w:eastAsia="Times New Roman" w:hAnsi="Courier New" w:cs="Courier New"/>
+          <w:color w:val="008000"/>
+          <w:sz w:val="20"/>
+          <w:szCs w:val="20"/>
+        </w:rPr>
+        <w:t>N</w:t>
+      </w:r>
+      <w:r>
+        <w:rPr>
+          <w:rFonts w:ascii="Courier New" w:eastAsia="Times New Roman" w:hAnsi="Courier New" w:cs="Courier New"/>
+          <w:color w:val="A00000"/>
+          <w:sz w:val="20"/>
+          <w:szCs w:val="20"/>
+        </w:rPr>
+        <w:t>,</w:t>
+      </w:r>
+      <w:r>
+        <w:rPr>
+          <w:rFonts w:ascii="Courier New" w:eastAsia="Times New Roman" w:hAnsi="Courier New" w:cs="Courier New"/>
+          <w:color w:val="000000"/>
+          <w:sz w:val="20"/>
+          <w:szCs w:val="20"/>
+        </w:rPr>
+        <w:t xml:space="preserve"> </w:t>
+      </w:r>
+      <w:r>
+        <w:rPr>
+          <w:rFonts w:ascii="Courier New" w:eastAsia="Times New Roman" w:hAnsi="Courier New" w:cs="Courier New"/>
+          <w:color w:val="008000"/>
+          <w:sz w:val="20"/>
+          <w:szCs w:val="20"/>
+        </w:rPr>
+        <w:t>S</w:t>
+      </w:r>
+      <w:proofErr w:type="gramStart"/>
+      <w:r>
+        <w:rPr>
+          <w:rFonts w:ascii="Courier New" w:eastAsia="Times New Roman" w:hAnsi="Courier New" w:cs="Courier New"/>
+          <w:color w:val="A00000"/>
+          <w:sz w:val="20"/>
+          <w:szCs w:val="20"/>
+        </w:rPr>
+        <w:t>):-</w:t>
+      </w:r>
+      <w:proofErr w:type="gramEnd"/>
+    </w:p>
+    <w:p>
+      <w:pPr>
+        <w:shd w:val="clear" w:color="auto" w:fill="FFFFFF"/>
+        <w:spacing w:after="0" w:line="240" w:lineRule="auto"/>
+        <w:rPr>
+          <w:rFonts w:ascii="Courier New" w:eastAsia="Times New Roman" w:hAnsi="Courier New" w:cs="Courier New"/>
+          <w:color w:val="000000"/>
+          <w:sz w:val="20"/>
+          <w:szCs w:val="20"/>
+        </w:rPr>
+      </w:pPr>
+      <w:r>
+        <w:rPr>
+          <w:rFonts w:ascii="Courier New" w:eastAsia="Times New Roman" w:hAnsi="Courier New" w:cs="Courier New"/>
+          <w:color w:val="000000"/>
+          <w:sz w:val="20"/>
+          <w:szCs w:val="20"/>
+        </w:rPr>
+        <w:t xml:space="preserve">    </w:t>
+      </w:r>
+      <w:r>
+        <w:rPr>
+          <w:rFonts w:ascii="Courier New" w:eastAsia="Times New Roman" w:hAnsi="Courier New" w:cs="Courier New"/>
+          <w:color w:val="008000"/>
+          <w:sz w:val="20"/>
+          <w:szCs w:val="20"/>
+        </w:rPr>
+        <w:t>M</w:t>
+      </w:r>
+      <w:r>
+        <w:rPr>
+          <w:rFonts w:ascii="Courier New" w:eastAsia="Times New Roman" w:hAnsi="Courier New" w:cs="Courier New"/>
+          <w:color w:val="000000"/>
+          <w:sz w:val="20"/>
+          <w:szCs w:val="20"/>
+        </w:rPr>
+        <w:t xml:space="preserve"> </w:t>
+      </w:r>
+      <w:r>
+        <w:rPr>
+          <w:rFonts w:ascii="Courier New" w:eastAsia="Times New Roman" w:hAnsi="Courier New" w:cs="Courier New"/>
+          <w:color w:val="A00000"/>
+          <w:sz w:val="20"/>
+          <w:szCs w:val="20"/>
+        </w:rPr>
+        <w:t>&gt;</w:t>
+      </w:r>
+      <w:r>
+        <w:rPr>
+          <w:rFonts w:ascii="Courier New" w:eastAsia="Times New Roman" w:hAnsi="Courier New" w:cs="Courier New"/>
+          <w:color w:val="000000"/>
+          <w:sz w:val="20"/>
+          <w:szCs w:val="20"/>
+        </w:rPr>
+        <w:t xml:space="preserve"> </w:t>
+      </w:r>
+      <w:r>
+        <w:rPr>
+          <w:rFonts w:ascii="Courier New" w:eastAsia="Times New Roman" w:hAnsi="Courier New" w:cs="Courier New"/>
+          <w:color w:val="0000C0"/>
+          <w:sz w:val="20"/>
+          <w:szCs w:val="20"/>
+        </w:rPr>
+        <w:t>0</w:t>
+      </w:r>
+      <w:r>
+        <w:rPr>
+          <w:rFonts w:ascii="Courier New" w:eastAsia="Times New Roman" w:hAnsi="Courier New" w:cs="Courier New"/>
+          <w:color w:val="A00000"/>
+          <w:sz w:val="20"/>
+          <w:szCs w:val="20"/>
+        </w:rPr>
+        <w:t>,</w:t>
+      </w:r>
+    </w:p>
+    <w:p>
+      <w:pPr>
+        <w:shd w:val="clear" w:color="auto" w:fill="FFFFFF"/>
+        <w:spacing w:after="0" w:line="240" w:lineRule="auto"/>
+        <w:rPr>
+          <w:rFonts w:ascii="Courier New" w:eastAsia="Times New Roman" w:hAnsi="Courier New" w:cs="Courier New"/>
+          <w:color w:val="000000"/>
+          <w:sz w:val="20"/>
+          <w:szCs w:val="20"/>
+        </w:rPr>
+      </w:pPr>
+      <w:r>
+        <w:rPr>
+          <w:rFonts w:ascii="Courier New" w:eastAsia="Times New Roman" w:hAnsi="Courier New" w:cs="Courier New"/>
+          <w:color w:val="000000"/>
+          <w:sz w:val="20"/>
+          <w:szCs w:val="20"/>
+        </w:rPr>
+        <w:t xml:space="preserve">    </w:t>
+      </w:r>
+      <w:proofErr w:type="gramStart"/>
+      <w:r>
+        <w:rPr>
+          <w:rFonts w:ascii="Courier New" w:eastAsia="Times New Roman" w:hAnsi="Courier New" w:cs="Courier New"/>
+          <w:color w:val="000000"/>
+          <w:sz w:val="20"/>
+          <w:szCs w:val="20"/>
+        </w:rPr>
+        <w:t>slice</w:t>
+      </w:r>
+      <w:r>
+        <w:rPr>
+          <w:rFonts w:ascii="Courier New" w:eastAsia="Times New Roman" w:hAnsi="Courier New" w:cs="Courier New"/>
+          <w:color w:val="A00000"/>
+          <w:sz w:val="20"/>
+          <w:szCs w:val="20"/>
+        </w:rPr>
+        <w:t>(</w:t>
+      </w:r>
+      <w:proofErr w:type="gramEnd"/>
+      <w:r>
+        <w:rPr>
+          <w:rFonts w:ascii="Courier New" w:eastAsia="Times New Roman" w:hAnsi="Courier New" w:cs="Courier New"/>
+          <w:color w:val="008000"/>
+          <w:sz w:val="20"/>
+          <w:szCs w:val="20"/>
+        </w:rPr>
+        <w:t>T</w:t>
+      </w:r>
+      <w:r>
+        <w:rPr>
+          <w:rFonts w:ascii="Courier New" w:eastAsia="Times New Roman" w:hAnsi="Courier New" w:cs="Courier New"/>
+          <w:color w:val="A00000"/>
+          <w:sz w:val="20"/>
+          <w:szCs w:val="20"/>
+        </w:rPr>
+        <w:t>,</w:t>
+      </w:r>
+      <w:r>
+        <w:rPr>
+          <w:rFonts w:ascii="Courier New" w:eastAsia="Times New Roman" w:hAnsi="Courier New" w:cs="Courier New"/>
+          <w:color w:val="000000"/>
+          <w:sz w:val="20"/>
+          <w:szCs w:val="20"/>
+        </w:rPr>
+        <w:t xml:space="preserve"> </w:t>
+      </w:r>
+      <w:r>
+        <w:rPr>
+          <w:rFonts w:ascii="Courier New" w:eastAsia="Times New Roman" w:hAnsi="Courier New" w:cs="Courier New"/>
+          <w:color w:val="008000"/>
+          <w:sz w:val="20"/>
+          <w:szCs w:val="20"/>
+        </w:rPr>
+        <w:t>M</w:t>
+      </w:r>
+      <w:r>
+        <w:rPr>
+          <w:rFonts w:ascii="Courier New" w:eastAsia="Times New Roman" w:hAnsi="Courier New" w:cs="Courier New"/>
+          <w:color w:val="000000"/>
+          <w:sz w:val="20"/>
+          <w:szCs w:val="20"/>
+        </w:rPr>
+        <w:t xml:space="preserve"> </w:t>
+      </w:r>
+      <w:r>
+        <w:rPr>
+          <w:rFonts w:ascii="Courier New" w:eastAsia="Times New Roman" w:hAnsi="Courier New" w:cs="Courier New"/>
+          <w:color w:val="A00000"/>
+          <w:sz w:val="20"/>
+          <w:szCs w:val="20"/>
+        </w:rPr>
+        <w:t>-</w:t>
+      </w:r>
+      <w:r>
+        <w:rPr>
+          <w:rFonts w:ascii="Courier New" w:eastAsia="Times New Roman" w:hAnsi="Courier New" w:cs="Courier New"/>
+          <w:color w:val="000000"/>
+          <w:sz w:val="20"/>
+          <w:szCs w:val="20"/>
+        </w:rPr>
+        <w:t xml:space="preserve"> </w:t>
+      </w:r>
+      <w:r>
+        <w:rPr>
+          <w:rFonts w:ascii="Courier New" w:eastAsia="Times New Roman" w:hAnsi="Courier New" w:cs="Courier New"/>
+          <w:color w:val="0000C0"/>
+          <w:sz w:val="20"/>
+          <w:szCs w:val="20"/>
+        </w:rPr>
+        <w:t>1</w:t>
+      </w:r>
+      <w:r>
+        <w:rPr>
+          <w:rFonts w:ascii="Courier New" w:eastAsia="Times New Roman" w:hAnsi="Courier New" w:cs="Courier New"/>
+          <w:color w:val="A00000"/>
+          <w:sz w:val="20"/>
+          <w:szCs w:val="20"/>
+        </w:rPr>
+        <w:t>,</w:t>
+      </w:r>
+      <w:r>
+        <w:rPr>
+          <w:rFonts w:ascii="Courier New" w:eastAsia="Times New Roman" w:hAnsi="Courier New" w:cs="Courier New"/>
+          <w:color w:val="000000"/>
+          <w:sz w:val="20"/>
+          <w:szCs w:val="20"/>
+        </w:rPr>
+        <w:t xml:space="preserve"> </w:t>
+      </w:r>
+      <w:r>
+        <w:rPr>
+          <w:rFonts w:ascii="Courier New" w:eastAsia="Times New Roman" w:hAnsi="Courier New" w:cs="Courier New"/>
+          <w:color w:val="008000"/>
+          <w:sz w:val="20"/>
+          <w:szCs w:val="20"/>
+        </w:rPr>
+        <w:t>N</w:t>
+      </w:r>
+      <w:r>
+        <w:rPr>
+          <w:rFonts w:ascii="Courier New" w:eastAsia="Times New Roman" w:hAnsi="Courier New" w:cs="Courier New"/>
+          <w:color w:val="000000"/>
+          <w:sz w:val="20"/>
+          <w:szCs w:val="20"/>
+        </w:rPr>
+        <w:t xml:space="preserve"> </w:t>
+      </w:r>
+      <w:r>
+        <w:rPr>
+          <w:rFonts w:ascii="Courier New" w:eastAsia="Times New Roman" w:hAnsi="Courier New" w:cs="Courier New"/>
+          <w:color w:val="A00000"/>
+          <w:sz w:val="20"/>
+          <w:szCs w:val="20"/>
+        </w:rPr>
+        <w:t>-</w:t>
+      </w:r>
+      <w:r>
+        <w:rPr>
+          <w:rFonts w:ascii="Courier New" w:eastAsia="Times New Roman" w:hAnsi="Courier New" w:cs="Courier New"/>
+          <w:color w:val="000000"/>
+          <w:sz w:val="20"/>
+          <w:szCs w:val="20"/>
+        </w:rPr>
+        <w:t xml:space="preserve"> </w:t>
+      </w:r>
+      <w:r>
+        <w:rPr>
+          <w:rFonts w:ascii="Courier New" w:eastAsia="Times New Roman" w:hAnsi="Courier New" w:cs="Courier New"/>
+          <w:color w:val="0000C0"/>
+          <w:sz w:val="20"/>
+          <w:szCs w:val="20"/>
+        </w:rPr>
+        <w:t>1</w:t>
+      </w:r>
+      <w:r>
+        <w:rPr>
+          <w:rFonts w:ascii="Courier New" w:eastAsia="Times New Roman" w:hAnsi="Courier New" w:cs="Courier New"/>
+          <w:color w:val="A00000"/>
+          <w:sz w:val="20"/>
+          <w:szCs w:val="20"/>
+        </w:rPr>
+        <w:t>,</w:t>
+      </w:r>
+      <w:r>
+        <w:rPr>
+          <w:rFonts w:ascii="Courier New" w:eastAsia="Times New Roman" w:hAnsi="Courier New" w:cs="Courier New"/>
+          <w:color w:val="000000"/>
+          <w:sz w:val="20"/>
+          <w:szCs w:val="20"/>
+        </w:rPr>
+        <w:t xml:space="preserve"> </w:t>
+      </w:r>
+      <w:r>
+        <w:rPr>
+          <w:rFonts w:ascii="Courier New" w:eastAsia="Times New Roman" w:hAnsi="Courier New" w:cs="Courier New"/>
+          <w:color w:val="008000"/>
+          <w:sz w:val="20"/>
+          <w:szCs w:val="20"/>
+        </w:rPr>
+        <w:t>S</w:t>
+      </w:r>
+      <w:r>
+        <w:rPr>
+          <w:rFonts w:ascii="Courier New" w:eastAsia="Times New Roman" w:hAnsi="Courier New" w:cs="Courier New"/>
+          <w:color w:val="A00000"/>
+          <w:sz w:val="20"/>
+          <w:szCs w:val="20"/>
+        </w:rPr>
+        <w:t>).</w:t>
+      </w:r>
+    </w:p>
+    <w:p>
+      <w:pPr>
+        <w:shd w:val="clear" w:color="auto" w:fill="FFFFFF"/>
+        <w:spacing w:after="0" w:line="240" w:lineRule="auto"/>
+        <w:rPr>
+          <w:rFonts w:ascii="Courier New" w:eastAsia="Times New Roman" w:hAnsi="Courier New" w:cs="Courier New"/>
+          <w:color w:val="000000"/>
+          <w:sz w:val="20"/>
+          <w:szCs w:val="20"/>
+        </w:rPr>
+      </w:pPr>
+    </w:p>
+    <w:p>
+      <w:pPr>
+        <w:shd w:val="clear" w:color="auto" w:fill="FFFFFF"/>
+        <w:spacing w:after="0" w:line="240" w:lineRule="auto"/>
+        <w:rPr>
+          <w:rFonts w:ascii="Courier New" w:eastAsia="Times New Roman" w:hAnsi="Courier New" w:cs="Courier New"/>
+          <w:color w:val="000000"/>
+          <w:sz w:val="20"/>
+          <w:szCs w:val="20"/>
+        </w:rPr>
+      </w:pPr>
+      <w:proofErr w:type="gramStart"/>
+      <w:r>
+        <w:rPr>
+          <w:rFonts w:ascii="Courier New" w:eastAsia="Times New Roman" w:hAnsi="Courier New" w:cs="Courier New"/>
+          <w:color w:val="000000"/>
+          <w:sz w:val="20"/>
+          <w:szCs w:val="20"/>
+        </w:rPr>
+        <w:t>slice</w:t>
+      </w:r>
+      <w:r>
+        <w:rPr>
+          <w:rFonts w:ascii="Courier New" w:eastAsia="Times New Roman" w:hAnsi="Courier New" w:cs="Courier New"/>
+          <w:color w:val="A00000"/>
+          <w:sz w:val="20"/>
+          <w:szCs w:val="20"/>
+        </w:rPr>
+        <w:t>(</w:t>
+      </w:r>
+      <w:proofErr w:type="gramEnd"/>
+      <w:r>
+        <w:rPr>
+          <w:rFonts w:ascii="Courier New" w:eastAsia="Times New Roman" w:hAnsi="Courier New" w:cs="Courier New"/>
+          <w:color w:val="A0A0C0"/>
+          <w:sz w:val="20"/>
+          <w:szCs w:val="20"/>
+        </w:rPr>
+        <w:t>_</w:t>
+      </w:r>
+      <w:r>
+        <w:rPr>
+          <w:rFonts w:ascii="Courier New" w:eastAsia="Times New Roman" w:hAnsi="Courier New" w:cs="Courier New"/>
+          <w:color w:val="A00000"/>
+          <w:sz w:val="20"/>
+          <w:szCs w:val="20"/>
+        </w:rPr>
+        <w:t>,</w:t>
+      </w:r>
+      <w:r>
+        <w:rPr>
+          <w:rFonts w:ascii="Courier New" w:eastAsia="Times New Roman" w:hAnsi="Courier New" w:cs="Courier New"/>
+          <w:color w:val="000000"/>
+          <w:sz w:val="20"/>
+          <w:szCs w:val="20"/>
+        </w:rPr>
+        <w:t xml:space="preserve"> </w:t>
+      </w:r>
+      <w:r>
+        <w:rPr>
+          <w:rFonts w:ascii="Courier New" w:eastAsia="Times New Roman" w:hAnsi="Courier New" w:cs="Courier New"/>
+          <w:color w:val="A0A0C0"/>
+          <w:sz w:val="20"/>
+          <w:szCs w:val="20"/>
+        </w:rPr>
+        <w:t>_</w:t>
+      </w:r>
+      <w:r>
+        <w:rPr>
+          <w:rFonts w:ascii="Courier New" w:eastAsia="Times New Roman" w:hAnsi="Courier New" w:cs="Courier New"/>
+          <w:color w:val="A00000"/>
+          <w:sz w:val="20"/>
+          <w:szCs w:val="20"/>
+        </w:rPr>
+        <w:t>,</w:t>
+      </w:r>
+      <w:r>
+        <w:rPr>
+          <w:rFonts w:ascii="Courier New" w:eastAsia="Times New Roman" w:hAnsi="Courier New" w:cs="Courier New"/>
+          <w:color w:val="000000"/>
+          <w:sz w:val="20"/>
+          <w:szCs w:val="20"/>
+        </w:rPr>
+        <w:t xml:space="preserve"> </w:t>
+      </w:r>
+      <w:r>
+        <w:rPr>
+          <w:rFonts w:ascii="Courier New" w:eastAsia="Times New Roman" w:hAnsi="Courier New" w:cs="Courier New"/>
+          <w:color w:val="008000"/>
+          <w:sz w:val="20"/>
+          <w:szCs w:val="20"/>
+        </w:rPr>
+        <w:t>N</w:t>
+      </w:r>
+      <w:r>
+        <w:rPr>
+          <w:rFonts w:ascii="Courier New" w:eastAsia="Times New Roman" w:hAnsi="Courier New" w:cs="Courier New"/>
+          <w:color w:val="A00000"/>
+          <w:sz w:val="20"/>
+          <w:szCs w:val="20"/>
+        </w:rPr>
+        <w:t>,</w:t>
+      </w:r>
+      <w:r>
+        <w:rPr>
+          <w:rFonts w:ascii="Courier New" w:eastAsia="Times New Roman" w:hAnsi="Courier New" w:cs="Courier New"/>
+          <w:color w:val="000000"/>
+          <w:sz w:val="20"/>
+          <w:szCs w:val="20"/>
+        </w:rPr>
+        <w:t xml:space="preserve"> </w:t>
+      </w:r>
+      <w:r>
+        <w:rPr>
+          <w:rFonts w:ascii="Courier New" w:eastAsia="Times New Roman" w:hAnsi="Courier New" w:cs="Courier New"/>
+          <w:color w:val="A00000"/>
+          <w:sz w:val="20"/>
+          <w:szCs w:val="20"/>
+        </w:rPr>
+        <w:t>[]):-</w:t>
+      </w:r>
+    </w:p>
+    <w:p>
+      <w:pPr>
+        <w:shd w:val="clear" w:color="auto" w:fill="FFFFFF"/>
+        <w:spacing w:after="0" w:line="240" w:lineRule="auto"/>
+        <w:rPr>
+          <w:rFonts w:ascii="Courier New" w:eastAsia="Times New Roman" w:hAnsi="Courier New" w:cs="Courier New"/>
+          <w:color w:val="000000"/>
+          <w:sz w:val="20"/>
+          <w:szCs w:val="20"/>
+        </w:rPr>
+      </w:pPr>
+      <w:r>
+        <w:rPr>
+          <w:rFonts w:ascii="Courier New" w:eastAsia="Times New Roman" w:hAnsi="Courier New" w:cs="Courier New"/>
+          <w:color w:val="000000"/>
+          <w:sz w:val="20"/>
+          <w:szCs w:val="20"/>
+        </w:rPr>
+        <w:t xml:space="preserve">    </w:t>
+      </w:r>
+      <w:r>
+        <w:rPr>
+          <w:rFonts w:ascii="Courier New" w:eastAsia="Times New Roman" w:hAnsi="Courier New" w:cs="Courier New"/>
+          <w:color w:val="008000"/>
+          <w:sz w:val="20"/>
+          <w:szCs w:val="20"/>
+        </w:rPr>
+        <w:t>N</w:t>
+      </w:r>
+      <w:r>
+        <w:rPr>
+          <w:rFonts w:ascii="Courier New" w:eastAsia="Times New Roman" w:hAnsi="Courier New" w:cs="Courier New"/>
+          <w:color w:val="000000"/>
+          <w:sz w:val="20"/>
+          <w:szCs w:val="20"/>
+        </w:rPr>
+        <w:t xml:space="preserve"> </w:t>
+      </w:r>
+      <w:r>
+        <w:rPr>
+          <w:rFonts w:ascii="Courier New" w:eastAsia="Times New Roman" w:hAnsi="Courier New" w:cs="Courier New"/>
+          <w:color w:val="A00000"/>
+          <w:sz w:val="20"/>
+          <w:szCs w:val="20"/>
+        </w:rPr>
+        <w:t>&lt;</w:t>
+      </w:r>
+      <w:r>
+        <w:rPr>
+          <w:rFonts w:ascii="Courier New" w:eastAsia="Times New Roman" w:hAnsi="Courier New" w:cs="Courier New"/>
+          <w:color w:val="000000"/>
+          <w:sz w:val="20"/>
+          <w:szCs w:val="20"/>
+        </w:rPr>
+        <w:t xml:space="preserve"> </w:t>
+      </w:r>
+      <w:r>
+        <w:rPr>
+          <w:rFonts w:ascii="Courier New" w:eastAsia="Times New Roman" w:hAnsi="Courier New" w:cs="Courier New"/>
+          <w:color w:val="0000C0"/>
+          <w:sz w:val="20"/>
+          <w:szCs w:val="20"/>
+        </w:rPr>
+        <w:t>0</w:t>
+      </w:r>
+      <w:r>
+        <w:rPr>
+          <w:rFonts w:ascii="Courier New" w:eastAsia="Times New Roman" w:hAnsi="Courier New" w:cs="Courier New"/>
+          <w:color w:val="A00000"/>
+          <w:sz w:val="20"/>
+          <w:szCs w:val="20"/>
+        </w:rPr>
+        <w:t>.</w:t>
+      </w:r>
+    </w:p>
+    <w:p>
+      <w:pPr>
+        <w:shd w:val="clear" w:color="auto" w:fill="FFFFFF"/>
+        <w:spacing w:after="0" w:line="240" w:lineRule="auto"/>
+        <w:rPr>
+          <w:rFonts w:ascii="Courier New" w:eastAsia="Times New Roman" w:hAnsi="Courier New" w:cs="Courier New"/>
+          <w:color w:val="000000"/>
+          <w:sz w:val="20"/>
+          <w:szCs w:val="20"/>
+        </w:rPr>
+      </w:pPr>
+    </w:p>
+    <w:p>
+      <w:pPr>
+        <w:shd w:val="clear" w:color="auto" w:fill="FFFFFF"/>
+        <w:spacing w:after="0" w:line="240" w:lineRule="auto"/>
+        <w:rPr>
+          <w:rFonts w:ascii="Courier New" w:eastAsia="Times New Roman" w:hAnsi="Courier New" w:cs="Courier New"/>
+          <w:color w:val="000000"/>
+          <w:sz w:val="20"/>
+          <w:szCs w:val="20"/>
+        </w:rPr>
+      </w:pPr>
+      <w:r>
+        <w:rPr>
+          <w:rFonts w:ascii="Courier New" w:eastAsia="Times New Roman" w:hAnsi="Courier New" w:cs="Courier New"/>
+          <w:color w:val="000000"/>
+          <w:sz w:val="20"/>
+          <w:szCs w:val="20"/>
+        </w:rPr>
+        <w:t>slice</w:t>
+      </w:r>
+      <w:r>
+        <w:rPr>
+          <w:rFonts w:ascii="Courier New" w:eastAsia="Times New Roman" w:hAnsi="Courier New" w:cs="Courier New"/>
+          <w:color w:val="A00000"/>
+          <w:sz w:val="20"/>
+          <w:szCs w:val="20"/>
+        </w:rPr>
+        <w:t>([</w:t>
+      </w:r>
+      <w:r>
+        <w:rPr>
+          <w:rFonts w:ascii="Courier New" w:eastAsia="Times New Roman" w:hAnsi="Courier New" w:cs="Courier New"/>
+          <w:color w:val="008000"/>
+          <w:sz w:val="20"/>
+          <w:szCs w:val="20"/>
+        </w:rPr>
+        <w:t>H</w:t>
+      </w:r>
+      <w:r>
+        <w:rPr>
+          <w:rFonts w:ascii="Courier New" w:eastAsia="Times New Roman" w:hAnsi="Courier New" w:cs="Courier New"/>
+          <w:color w:val="A00000"/>
+          <w:sz w:val="20"/>
+          <w:szCs w:val="20"/>
+        </w:rPr>
+        <w:t>|</w:t>
+      </w:r>
+      <w:r>
+        <w:rPr>
+          <w:rFonts w:ascii="Courier New" w:eastAsia="Times New Roman" w:hAnsi="Courier New" w:cs="Courier New"/>
+          <w:color w:val="008000"/>
+          <w:sz w:val="20"/>
+          <w:szCs w:val="20"/>
+        </w:rPr>
+        <w:t>T</w:t>
+      </w:r>
+      <w:r>
+        <w:rPr>
+          <w:rFonts w:ascii="Courier New" w:eastAsia="Times New Roman" w:hAnsi="Courier New" w:cs="Courier New"/>
+          <w:color w:val="A00000"/>
+          <w:sz w:val="20"/>
+          <w:szCs w:val="20"/>
+        </w:rPr>
+        <w:t>],</w:t>
+      </w:r>
+      <w:r>
+        <w:rPr>
+          <w:rFonts w:ascii="Courier New" w:eastAsia="Times New Roman" w:hAnsi="Courier New" w:cs="Courier New"/>
+          <w:color w:val="000000"/>
+          <w:sz w:val="20"/>
+          <w:szCs w:val="20"/>
+        </w:rPr>
+        <w:t xml:space="preserve"> </w:t>
+      </w:r>
+      <w:r>
+        <w:rPr>
+          <w:rFonts w:ascii="Courier New" w:eastAsia="Times New Roman" w:hAnsi="Courier New" w:cs="Courier New"/>
+          <w:color w:val="008000"/>
+          <w:sz w:val="20"/>
+          <w:szCs w:val="20"/>
+        </w:rPr>
+        <w:t>M</w:t>
+      </w:r>
+      <w:r>
+        <w:rPr>
+          <w:rFonts w:ascii="Courier New" w:eastAsia="Times New Roman" w:hAnsi="Courier New" w:cs="Courier New"/>
+          <w:color w:val="A00000"/>
+          <w:sz w:val="20"/>
+          <w:szCs w:val="20"/>
+        </w:rPr>
+        <w:t>,</w:t>
+      </w:r>
+      <w:r>
+        <w:rPr>
+          <w:rFonts w:ascii="Courier New" w:eastAsia="Times New Roman" w:hAnsi="Courier New" w:cs="Courier New"/>
+          <w:color w:val="000000"/>
+          <w:sz w:val="20"/>
+          <w:szCs w:val="20"/>
+        </w:rPr>
+        <w:t xml:space="preserve"> </w:t>
+      </w:r>
+      <w:r>
+        <w:rPr>
+          <w:rFonts w:ascii="Courier New" w:eastAsia="Times New Roman" w:hAnsi="Courier New" w:cs="Courier New"/>
+          <w:color w:val="008000"/>
+          <w:sz w:val="20"/>
+          <w:szCs w:val="20"/>
+        </w:rPr>
+        <w:t>N</w:t>
+      </w:r>
+      <w:r>
+        <w:rPr>
+          <w:rFonts w:ascii="Courier New" w:eastAsia="Times New Roman" w:hAnsi="Courier New" w:cs="Courier New"/>
+          <w:color w:val="A00000"/>
+          <w:sz w:val="20"/>
+          <w:szCs w:val="20"/>
+        </w:rPr>
+        <w:t>,</w:t>
+      </w:r>
+      <w:r>
+        <w:rPr>
+          <w:rFonts w:ascii="Courier New" w:eastAsia="Times New Roman" w:hAnsi="Courier New" w:cs="Courier New"/>
+          <w:color w:val="000000"/>
+          <w:sz w:val="20"/>
+          <w:szCs w:val="20"/>
+        </w:rPr>
+        <w:t xml:space="preserve"> </w:t>
+      </w:r>
+      <w:r>
+        <w:rPr>
+          <w:rFonts w:ascii="Courier New" w:eastAsia="Times New Roman" w:hAnsi="Courier New" w:cs="Courier New"/>
+          <w:color w:val="A00000"/>
+          <w:sz w:val="20"/>
+          <w:szCs w:val="20"/>
+        </w:rPr>
+        <w:t>[</w:t>
+      </w:r>
+      <w:r>
+        <w:rPr>
+          <w:rFonts w:ascii="Courier New" w:eastAsia="Times New Roman" w:hAnsi="Courier New" w:cs="Courier New"/>
+          <w:color w:val="008000"/>
+          <w:sz w:val="20"/>
+          <w:szCs w:val="20"/>
+        </w:rPr>
+        <w:t>H</w:t>
+      </w:r>
+      <w:r>
+        <w:rPr>
+          <w:rFonts w:ascii="Courier New" w:eastAsia="Times New Roman" w:hAnsi="Courier New" w:cs="Courier New"/>
+          <w:color w:val="A00000"/>
+          <w:sz w:val="20"/>
+          <w:szCs w:val="20"/>
+        </w:rPr>
+        <w:t>|</w:t>
+      </w:r>
+      <w:r>
+        <w:rPr>
+          <w:rFonts w:ascii="Courier New" w:eastAsia="Times New Roman" w:hAnsi="Courier New" w:cs="Courier New"/>
+          <w:color w:val="008000"/>
+          <w:sz w:val="20"/>
+          <w:szCs w:val="20"/>
+        </w:rPr>
+        <w:t>T1</w:t>
+      </w:r>
+      <w:r>
+        <w:rPr>
+          <w:rFonts w:ascii="Courier New" w:eastAsia="Times New Roman" w:hAnsi="Courier New" w:cs="Courier New"/>
+          <w:color w:val="A00000"/>
+          <w:sz w:val="20"/>
+          <w:szCs w:val="20"/>
+        </w:rPr>
+        <w:t>]</w:t>
+      </w:r>
+      <w:proofErr w:type="gramStart"/>
+      <w:r>
+        <w:rPr>
+          <w:rFonts w:ascii="Courier New" w:eastAsia="Times New Roman" w:hAnsi="Courier New" w:cs="Courier New"/>
+          <w:color w:val="A00000"/>
+          <w:sz w:val="20"/>
+          <w:szCs w:val="20"/>
+        </w:rPr>
+        <w:t>):-</w:t>
+      </w:r>
+      <w:proofErr w:type="gramEnd"/>
+    </w:p>
+    <w:p>
+      <w:pPr>
+        <w:shd w:val="clear" w:color="auto" w:fill="FFFFFF"/>
+        <w:spacing w:after="0" w:line="240" w:lineRule="auto"/>
+        <w:rPr>
+          <w:rFonts w:ascii="Courier New" w:eastAsia="Times New Roman" w:hAnsi="Courier New" w:cs="Courier New"/>
+          <w:color w:val="000000"/>
+          <w:sz w:val="20"/>
+          <w:szCs w:val="20"/>
+        </w:rPr>
+      </w:pPr>
+      <w:r>
+        <w:rPr>
+          <w:rFonts w:ascii="Courier New" w:eastAsia="Times New Roman" w:hAnsi="Courier New" w:cs="Courier New"/>
+          <w:color w:val="000000"/>
+          <w:sz w:val="20"/>
+          <w:szCs w:val="20"/>
+        </w:rPr>
+        <w:t xml:space="preserve">    </w:t>
+      </w:r>
+      <w:r>
+        <w:rPr>
+          <w:rFonts w:ascii="Courier New" w:eastAsia="Times New Roman" w:hAnsi="Courier New" w:cs="Courier New"/>
+          <w:color w:val="008000"/>
+          <w:sz w:val="20"/>
+          <w:szCs w:val="20"/>
+        </w:rPr>
+        <w:t>M</w:t>
+      </w:r>
+      <w:r>
+        <w:rPr>
+          <w:rFonts w:ascii="Courier New" w:eastAsia="Times New Roman" w:hAnsi="Courier New" w:cs="Courier New"/>
+          <w:color w:val="000000"/>
+          <w:sz w:val="20"/>
+          <w:szCs w:val="20"/>
+        </w:rPr>
+        <w:t xml:space="preserve"> </w:t>
+      </w:r>
+      <w:r>
+        <w:rPr>
+          <w:rFonts w:ascii="Courier New" w:eastAsia="Times New Roman" w:hAnsi="Courier New" w:cs="Courier New"/>
+          <w:color w:val="A00000"/>
+          <w:sz w:val="20"/>
+          <w:szCs w:val="20"/>
+        </w:rPr>
+        <w:t>=&lt;</w:t>
+      </w:r>
+      <w:r>
+        <w:rPr>
+          <w:rFonts w:ascii="Courier New" w:eastAsia="Times New Roman" w:hAnsi="Courier New" w:cs="Courier New"/>
+          <w:color w:val="000000"/>
+          <w:sz w:val="20"/>
+          <w:szCs w:val="20"/>
+        </w:rPr>
+        <w:t xml:space="preserve"> </w:t>
+      </w:r>
+      <w:r>
+        <w:rPr>
+          <w:rFonts w:ascii="Courier New" w:eastAsia="Times New Roman" w:hAnsi="Courier New" w:cs="Courier New"/>
+          <w:color w:val="0000C0"/>
+          <w:sz w:val="20"/>
+          <w:szCs w:val="20"/>
+        </w:rPr>
+        <w:t>0</w:t>
+      </w:r>
+      <w:r>
+        <w:rPr>
+          <w:rFonts w:ascii="Courier New" w:eastAsia="Times New Roman" w:hAnsi="Courier New" w:cs="Courier New"/>
+          <w:color w:val="A00000"/>
+          <w:sz w:val="20"/>
+          <w:szCs w:val="20"/>
+        </w:rPr>
+        <w:t>,</w:t>
+      </w:r>
+    </w:p>
+    <w:p>
+      <w:pPr>
+        <w:shd w:val="clear" w:color="auto" w:fill="FFFFFF"/>
+        <w:spacing w:after="0" w:line="240" w:lineRule="auto"/>
+        <w:rPr>
+          <w:rFonts w:ascii="Courier New" w:eastAsia="Times New Roman" w:hAnsi="Courier New" w:cs="Courier New"/>
+          <w:color w:val="000000"/>
+          <w:sz w:val="20"/>
+          <w:szCs w:val="20"/>
+        </w:rPr>
+      </w:pPr>
+      <w:r>
+        <w:rPr>
+          <w:rFonts w:ascii="Courier New" w:eastAsia="Times New Roman" w:hAnsi="Courier New" w:cs="Courier New"/>
+          <w:color w:val="000000"/>
+          <w:sz w:val="20"/>
+          <w:szCs w:val="20"/>
+        </w:rPr>
+        <w:t xml:space="preserve">    </w:t>
+      </w:r>
+      <w:r>
+        <w:rPr>
+          <w:rFonts w:ascii="Courier New" w:eastAsia="Times New Roman" w:hAnsi="Courier New" w:cs="Courier New"/>
+          <w:color w:val="008000"/>
+          <w:sz w:val="20"/>
+          <w:szCs w:val="20"/>
+        </w:rPr>
+        <w:t>N</w:t>
+      </w:r>
+      <w:r>
+        <w:rPr>
+          <w:rFonts w:ascii="Courier New" w:eastAsia="Times New Roman" w:hAnsi="Courier New" w:cs="Courier New"/>
+          <w:color w:val="000000"/>
+          <w:sz w:val="20"/>
+          <w:szCs w:val="20"/>
+        </w:rPr>
+        <w:t xml:space="preserve"> </w:t>
+      </w:r>
+      <w:r>
+        <w:rPr>
+          <w:rFonts w:ascii="Courier New" w:eastAsia="Times New Roman" w:hAnsi="Courier New" w:cs="Courier New"/>
+          <w:color w:val="A00000"/>
+          <w:sz w:val="20"/>
+          <w:szCs w:val="20"/>
+        </w:rPr>
+        <w:t>&gt;=</w:t>
+      </w:r>
+      <w:r>
+        <w:rPr>
+          <w:rFonts w:ascii="Courier New" w:eastAsia="Times New Roman" w:hAnsi="Courier New" w:cs="Courier New"/>
+          <w:color w:val="000000"/>
+          <w:sz w:val="20"/>
+          <w:szCs w:val="20"/>
+        </w:rPr>
+        <w:t xml:space="preserve"> </w:t>
+      </w:r>
+      <w:r>
+        <w:rPr>
+          <w:rFonts w:ascii="Courier New" w:eastAsia="Times New Roman" w:hAnsi="Courier New" w:cs="Courier New"/>
+          <w:color w:val="0000C0"/>
+          <w:sz w:val="20"/>
+          <w:szCs w:val="20"/>
+        </w:rPr>
+        <w:t>0</w:t>
+      </w:r>
+      <w:r>
+        <w:rPr>
+          <w:rFonts w:ascii="Courier New" w:eastAsia="Times New Roman" w:hAnsi="Courier New" w:cs="Courier New"/>
+          <w:color w:val="A00000"/>
+          <w:sz w:val="20"/>
+          <w:szCs w:val="20"/>
+        </w:rPr>
+        <w:t>,</w:t>
+      </w:r>
+    </w:p>
+    <w:p>
+      <w:pPr>
+        <w:shd w:val="clear" w:color="auto" w:fill="FFFFFF"/>
+        <w:spacing w:after="0" w:line="240" w:lineRule="auto"/>
+        <w:rPr>
+          <w:rFonts w:ascii="Courier New" w:eastAsia="Times New Roman" w:hAnsi="Courier New" w:cs="Courier New"/>
+          <w:color w:val="000000"/>
+          <w:sz w:val="20"/>
+          <w:szCs w:val="20"/>
+        </w:rPr>
+      </w:pPr>
+      <w:r>
+        <w:rPr>
+          <w:rFonts w:ascii="Courier New" w:eastAsia="Times New Roman" w:hAnsi="Courier New" w:cs="Courier New"/>
+          <w:color w:val="000000"/>
+          <w:sz w:val="20"/>
+          <w:szCs w:val="20"/>
+        </w:rPr>
+        <w:t xml:space="preserve">    </w:t>
+      </w:r>
+      <w:proofErr w:type="gramStart"/>
+      <w:r>
+        <w:rPr>
+          <w:rFonts w:ascii="Courier New" w:eastAsia="Times New Roman" w:hAnsi="Courier New" w:cs="Courier New"/>
+          <w:color w:val="000000"/>
+          <w:sz w:val="20"/>
+          <w:szCs w:val="20"/>
+        </w:rPr>
+        <w:t>slice</w:t>
+      </w:r>
+      <w:r>
+        <w:rPr>
+          <w:rFonts w:ascii="Courier New" w:eastAsia="Times New Roman" w:hAnsi="Courier New" w:cs="Courier New"/>
+          <w:color w:val="A00000"/>
+          <w:sz w:val="20"/>
+          <w:szCs w:val="20"/>
+        </w:rPr>
+        <w:t>(</w:t>
+      </w:r>
+      <w:proofErr w:type="gramEnd"/>
+      <w:r>
+        <w:rPr>
+          <w:rFonts w:ascii="Courier New" w:eastAsia="Times New Roman" w:hAnsi="Courier New" w:cs="Courier New"/>
+          <w:color w:val="008000"/>
+          <w:sz w:val="20"/>
+          <w:szCs w:val="20"/>
+        </w:rPr>
+        <w:t>T</w:t>
+      </w:r>
+      <w:r>
+        <w:rPr>
+          <w:rFonts w:ascii="Courier New" w:eastAsia="Times New Roman" w:hAnsi="Courier New" w:cs="Courier New"/>
+          <w:color w:val="A00000"/>
+          <w:sz w:val="20"/>
+          <w:szCs w:val="20"/>
+        </w:rPr>
+        <w:t>,</w:t>
+      </w:r>
+      <w:r>
+        <w:rPr>
+          <w:rFonts w:ascii="Courier New" w:eastAsia="Times New Roman" w:hAnsi="Courier New" w:cs="Courier New"/>
+          <w:color w:val="000000"/>
+          <w:sz w:val="20"/>
+          <w:szCs w:val="20"/>
+        </w:rPr>
+        <w:t xml:space="preserve"> </w:t>
+      </w:r>
+      <w:r>
+        <w:rPr>
+          <w:rFonts w:ascii="Courier New" w:eastAsia="Times New Roman" w:hAnsi="Courier New" w:cs="Courier New"/>
+          <w:color w:val="008000"/>
+          <w:sz w:val="20"/>
+          <w:szCs w:val="20"/>
+        </w:rPr>
+        <w:t>M</w:t>
+      </w:r>
+      <w:r>
+        <w:rPr>
+          <w:rFonts w:ascii="Courier New" w:eastAsia="Times New Roman" w:hAnsi="Courier New" w:cs="Courier New"/>
+          <w:color w:val="000000"/>
+          <w:sz w:val="20"/>
+          <w:szCs w:val="20"/>
+        </w:rPr>
+        <w:t xml:space="preserve"> </w:t>
+      </w:r>
+      <w:r>
+        <w:rPr>
+          <w:rFonts w:ascii="Courier New" w:eastAsia="Times New Roman" w:hAnsi="Courier New" w:cs="Courier New"/>
+          <w:color w:val="A00000"/>
+          <w:sz w:val="20"/>
+          <w:szCs w:val="20"/>
+        </w:rPr>
+        <w:t>-</w:t>
+      </w:r>
+      <w:r>
+        <w:rPr>
+          <w:rFonts w:ascii="Courier New" w:eastAsia="Times New Roman" w:hAnsi="Courier New" w:cs="Courier New"/>
+          <w:color w:val="000000"/>
+          <w:sz w:val="20"/>
+          <w:szCs w:val="20"/>
+        </w:rPr>
+        <w:t xml:space="preserve"> </w:t>
+      </w:r>
+      <w:r>
+        <w:rPr>
+          <w:rFonts w:ascii="Courier New" w:eastAsia="Times New Roman" w:hAnsi="Courier New" w:cs="Courier New"/>
+          <w:color w:val="0000C0"/>
+          <w:sz w:val="20"/>
+          <w:szCs w:val="20"/>
+        </w:rPr>
+        <w:t>1</w:t>
+      </w:r>
+      <w:r>
+        <w:rPr>
+          <w:rFonts w:ascii="Courier New" w:eastAsia="Times New Roman" w:hAnsi="Courier New" w:cs="Courier New"/>
+          <w:color w:val="A00000"/>
+          <w:sz w:val="20"/>
+          <w:szCs w:val="20"/>
+        </w:rPr>
+        <w:t>,</w:t>
+      </w:r>
+      <w:r>
+        <w:rPr>
+          <w:rFonts w:ascii="Courier New" w:eastAsia="Times New Roman" w:hAnsi="Courier New" w:cs="Courier New"/>
+          <w:color w:val="000000"/>
+          <w:sz w:val="20"/>
+          <w:szCs w:val="20"/>
+        </w:rPr>
+        <w:t xml:space="preserve"> </w:t>
+      </w:r>
+      <w:r>
+        <w:rPr>
+          <w:rFonts w:ascii="Courier New" w:eastAsia="Times New Roman" w:hAnsi="Courier New" w:cs="Courier New"/>
+          <w:color w:val="008000"/>
+          <w:sz w:val="20"/>
+          <w:szCs w:val="20"/>
+        </w:rPr>
+        <w:t>N</w:t>
+      </w:r>
+      <w:r>
+        <w:rPr>
+          <w:rFonts w:ascii="Courier New" w:eastAsia="Times New Roman" w:hAnsi="Courier New" w:cs="Courier New"/>
+          <w:color w:val="000000"/>
+          <w:sz w:val="20"/>
+          <w:szCs w:val="20"/>
+        </w:rPr>
+        <w:t xml:space="preserve"> </w:t>
+      </w:r>
+      <w:r>
+        <w:rPr>
+          <w:rFonts w:ascii="Courier New" w:eastAsia="Times New Roman" w:hAnsi="Courier New" w:cs="Courier New"/>
+          <w:color w:val="A00000"/>
+          <w:sz w:val="20"/>
+          <w:szCs w:val="20"/>
+        </w:rPr>
+        <w:t>-</w:t>
+      </w:r>
+      <w:r>
+        <w:rPr>
+          <w:rFonts w:ascii="Courier New" w:eastAsia="Times New Roman" w:hAnsi="Courier New" w:cs="Courier New"/>
+          <w:color w:val="000000"/>
+          <w:sz w:val="20"/>
+          <w:szCs w:val="20"/>
+        </w:rPr>
+        <w:t xml:space="preserve"> </w:t>
+      </w:r>
+      <w:r>
+        <w:rPr>
+          <w:rFonts w:ascii="Courier New" w:eastAsia="Times New Roman" w:hAnsi="Courier New" w:cs="Courier New"/>
+          <w:color w:val="0000C0"/>
+          <w:sz w:val="20"/>
+          <w:szCs w:val="20"/>
+        </w:rPr>
+        <w:t>1</w:t>
+      </w:r>
+      <w:r>
+        <w:rPr>
+          <w:rFonts w:ascii="Courier New" w:eastAsia="Times New Roman" w:hAnsi="Courier New" w:cs="Courier New"/>
+          <w:color w:val="A00000"/>
+          <w:sz w:val="20"/>
+          <w:szCs w:val="20"/>
+        </w:rPr>
+        <w:t>,</w:t>
+      </w:r>
+      <w:r>
+        <w:rPr>
+          <w:rFonts w:ascii="Courier New" w:eastAsia="Times New Roman" w:hAnsi="Courier New" w:cs="Courier New"/>
+          <w:color w:val="000000"/>
+          <w:sz w:val="20"/>
+          <w:szCs w:val="20"/>
+        </w:rPr>
+        <w:t xml:space="preserve"> </w:t>
+      </w:r>
+      <w:r>
+        <w:rPr>
+          <w:rFonts w:ascii="Courier New" w:eastAsia="Times New Roman" w:hAnsi="Courier New" w:cs="Courier New"/>
+          <w:color w:val="008000"/>
+          <w:sz w:val="20"/>
+          <w:szCs w:val="20"/>
+        </w:rPr>
+        <w:t>T1</w:t>
+      </w:r>
+      <w:r>
+        <w:rPr>
+          <w:rFonts w:ascii="Courier New" w:eastAsia="Times New Roman" w:hAnsi="Courier New" w:cs="Courier New"/>
+          <w:color w:val="A00000"/>
+          <w:sz w:val="20"/>
+          <w:szCs w:val="20"/>
+        </w:rPr>
+        <w:t>).</w:t>
+      </w:r>
+    </w:p>
+    <w:p>
+      <w:pPr>
+        <w:pStyle w:val="ListParagraph"/>
+      </w:pPr>
     </w:p>
     <w:p>
       <w:pPr>
@@ -690,9 +2111,15 @@
           <w:ilvl w:val="0"/>
           <w:numId w:val="3"/>
         </w:numPr>
-      </w:pPr>
-      <w:r>
-        <w:t>Lks</w:t>
+        <w:rPr>
+          <w:b/>
+        </w:rPr>
+      </w:pPr>
+      <w:r>
+        <w:rPr>
+          <w:b/>
+        </w:rPr>
+        <w:t>In progress</w:t>
       </w:r>
     </w:p>
     <w:p>
@@ -703,11 +2130,109 @@
           <w:numId w:val="3"/>
         </w:numPr>
       </w:pPr>
+      <w:r>
+        <w:t xml:space="preserve">The list operations </w:t>
+      </w:r>
+      <w:r>
+        <w:rPr>
+          <w:b/>
+        </w:rPr>
+        <w:t>car</w:t>
+      </w:r>
+      <w:r>
+        <w:t xml:space="preserve"> and </w:t>
+      </w:r>
       <w:proofErr w:type="spellStart"/>
       <w:r>
-        <w:t>Lkajds</w:t>
+        <w:rPr>
+          <w:b/>
+        </w:rPr>
+        <w:t>cdr</w:t>
       </w:r>
       <w:proofErr w:type="spellEnd"/>
+      <w:r>
+        <w:t xml:space="preserve"> were initially assembly language instructions that would give you</w:t>
+      </w:r>
+      <w:r>
+        <w:t xml:space="preserve"> </w:t>
+      </w:r>
+      <w:r>
+        <w:t>the first half of a word of memory (car) or the second half of a word of memory (</w:t>
+      </w:r>
+      <w:proofErr w:type="spellStart"/>
+      <w:r>
+        <w:t>cdr</w:t>
+      </w:r>
+      <w:proofErr w:type="spellEnd"/>
+      <w:r>
+        <w:t>). It was discovered</w:t>
+      </w:r>
+      <w:r>
+        <w:t xml:space="preserve"> </w:t>
+      </w:r>
+      <w:r>
+        <w:t>that if you structured your data in a word of memory such that you placed a datum in the first half of</w:t>
+      </w:r>
+      <w:r>
+        <w:t xml:space="preserve"> </w:t>
+      </w:r>
+      <w:r>
+        <w:t>a word and the address to the next node in the second half of the word you could create what we know today</w:t>
+      </w:r>
+      <w:r>
+        <w:t xml:space="preserve"> </w:t>
+      </w:r>
+      <w:r>
+        <w:t>as a linked list. In assembly you could load the memory address of a node and use car to get the datum at</w:t>
+      </w:r>
+      <w:r>
+        <w:t xml:space="preserve"> </w:t>
+      </w:r>
+      <w:r>
+        <w:t xml:space="preserve">that node and then </w:t>
+      </w:r>
+      <w:proofErr w:type="spellStart"/>
+      <w:r>
+        <w:t>cdr</w:t>
+      </w:r>
+      <w:proofErr w:type="spellEnd"/>
+      <w:r>
+        <w:t xml:space="preserve"> to get the address of the next node you</w:t>
+      </w:r>
+      <w:r>
+        <w:t xml:space="preserve">. Repeating this </w:t>
+      </w:r>
+      <w:proofErr w:type="gramStart"/>
+      <w:r>
+        <w:t>pattern</w:t>
+      </w:r>
+      <w:proofErr w:type="gramEnd"/>
+      <w:r>
+        <w:t xml:space="preserve"> you</w:t>
+      </w:r>
+      <w:r>
+        <w:t xml:space="preserve"> could easily traverse the linked list.</w:t>
+      </w:r>
+      <w:r>
+        <w:t xml:space="preserve"> </w:t>
+      </w:r>
+      <w:r>
+        <w:t>Lists in Lisp are implemented as a linked list which is why you can use car to get the head of a list</w:t>
+      </w:r>
+      <w:r>
+        <w:t xml:space="preserve"> </w:t>
+      </w:r>
+      <w:r>
+        <w:t xml:space="preserve">and </w:t>
+      </w:r>
+      <w:proofErr w:type="spellStart"/>
+      <w:r>
+        <w:t>cdr</w:t>
+      </w:r>
+      <w:proofErr w:type="spellEnd"/>
+      <w:r>
+        <w:t xml:space="preserve"> to get the tail of a list which is really the memory address of the next node in the list.</w:t>
+      </w:r>
     </w:p>
     <w:p>
       <w:pPr>
@@ -717,11 +2242,571 @@
           <w:numId w:val="3"/>
         </w:numPr>
       </w:pPr>
+      <w:r>
+        <w:t>Below is my Scheme code for question 5:</w:t>
+      </w:r>
+    </w:p>
+    <w:p>
+      <w:pPr>
+        <w:shd w:val="clear" w:color="auto" w:fill="FFFFFF"/>
+        <w:spacing w:after="0" w:line="240" w:lineRule="auto"/>
+        <w:rPr>
+          <w:rFonts w:ascii="Courier New" w:eastAsia="Times New Roman" w:hAnsi="Courier New" w:cs="Courier New"/>
+          <w:color w:val="000000"/>
+          <w:sz w:val="20"/>
+          <w:szCs w:val="20"/>
+        </w:rPr>
+      </w:pPr>
+      <w:r>
+        <w:rPr>
+          <w:rFonts w:ascii="Courier New" w:eastAsia="Times New Roman" w:hAnsi="Courier New" w:cs="Courier New"/>
+          <w:color w:val="000000"/>
+          <w:sz w:val="20"/>
+          <w:szCs w:val="20"/>
+        </w:rPr>
+        <w:t>#</w:t>
+      </w:r>
       <w:proofErr w:type="spellStart"/>
       <w:r>
-        <w:t>Ladj</w:t>
+        <w:rPr>
+          <w:rFonts w:ascii="Courier New" w:eastAsia="Times New Roman" w:hAnsi="Courier New" w:cs="Courier New"/>
+          <w:color w:val="000000"/>
+          <w:sz w:val="20"/>
+          <w:szCs w:val="20"/>
+        </w:rPr>
+        <w:t>lang</w:t>
       </w:r>
       <w:proofErr w:type="spellEnd"/>
+      <w:r>
+        <w:rPr>
+          <w:rFonts w:ascii="Courier New" w:eastAsia="Times New Roman" w:hAnsi="Courier New" w:cs="Courier New"/>
+          <w:color w:val="000000"/>
+          <w:sz w:val="20"/>
+          <w:szCs w:val="20"/>
+        </w:rPr>
+        <w:t xml:space="preserve"> racket</w:t>
+      </w:r>
+    </w:p>
+    <w:p>
+      <w:pPr>
+        <w:shd w:val="clear" w:color="auto" w:fill="FFFFFF"/>
+        <w:spacing w:after="0" w:line="240" w:lineRule="auto"/>
+        <w:rPr>
+          <w:rFonts w:ascii="Courier New" w:eastAsia="Times New Roman" w:hAnsi="Courier New" w:cs="Courier New"/>
+          <w:color w:val="000000"/>
+          <w:sz w:val="20"/>
+          <w:szCs w:val="20"/>
+        </w:rPr>
+      </w:pPr>
+      <w:r>
+        <w:rPr>
+          <w:rFonts w:ascii="Courier New" w:eastAsia="Times New Roman" w:hAnsi="Courier New" w:cs="Courier New"/>
+          <w:b/>
+          <w:bCs/>
+          <w:color w:val="0080C0"/>
+          <w:sz w:val="20"/>
+          <w:szCs w:val="20"/>
+        </w:rPr>
+        <w:t>(</w:t>
+      </w:r>
+      <w:r>
+        <w:rPr>
+          <w:rFonts w:ascii="Courier New" w:eastAsia="Times New Roman" w:hAnsi="Courier New" w:cs="Courier New"/>
+          <w:color w:val="000000"/>
+          <w:sz w:val="20"/>
+          <w:szCs w:val="20"/>
+        </w:rPr>
+        <w:t xml:space="preserve">define </w:t>
+      </w:r>
+      <w:r>
+        <w:rPr>
+          <w:rFonts w:ascii="Courier New" w:eastAsia="Times New Roman" w:hAnsi="Courier New" w:cs="Courier New"/>
+          <w:b/>
+          <w:bCs/>
+          <w:color w:val="0080C0"/>
+          <w:sz w:val="20"/>
+          <w:szCs w:val="20"/>
+        </w:rPr>
+        <w:t>(</w:t>
+      </w:r>
+      <w:r>
+        <w:rPr>
+          <w:rFonts w:ascii="Courier New" w:eastAsia="Times New Roman" w:hAnsi="Courier New" w:cs="Courier New"/>
+          <w:color w:val="000000"/>
+          <w:sz w:val="20"/>
+          <w:szCs w:val="20"/>
+        </w:rPr>
+        <w:t>iota-helper N</w:t>
+      </w:r>
+      <w:r>
+        <w:rPr>
+          <w:rFonts w:ascii="Courier New" w:eastAsia="Times New Roman" w:hAnsi="Courier New" w:cs="Courier New"/>
+          <w:b/>
+          <w:bCs/>
+          <w:color w:val="0080C0"/>
+          <w:sz w:val="20"/>
+          <w:szCs w:val="20"/>
+        </w:rPr>
+        <w:t>)</w:t>
+      </w:r>
+      <w:r>
+        <w:rPr>
+          <w:rFonts w:ascii="Courier New" w:eastAsia="Times New Roman" w:hAnsi="Courier New" w:cs="Courier New"/>
+          <w:color w:val="000000"/>
+          <w:sz w:val="20"/>
+          <w:szCs w:val="20"/>
+        </w:rPr>
+        <w:t xml:space="preserve"> </w:t>
+      </w:r>
+      <w:r>
+        <w:rPr>
+          <w:rFonts w:ascii="Courier New" w:eastAsia="Times New Roman" w:hAnsi="Courier New" w:cs="Courier New"/>
+          <w:b/>
+          <w:bCs/>
+          <w:color w:val="0080C0"/>
+          <w:sz w:val="20"/>
+          <w:szCs w:val="20"/>
+        </w:rPr>
+        <w:t>(</w:t>
+      </w:r>
+      <w:proofErr w:type="spellStart"/>
+      <w:r>
+        <w:rPr>
+          <w:rFonts w:ascii="Courier New" w:eastAsia="Times New Roman" w:hAnsi="Courier New" w:cs="Courier New"/>
+          <w:b/>
+          <w:bCs/>
+          <w:color w:val="0000FF"/>
+          <w:sz w:val="20"/>
+          <w:szCs w:val="20"/>
+        </w:rPr>
+        <w:t>cond</w:t>
+      </w:r>
+      <w:proofErr w:type="spellEnd"/>
+    </w:p>
+    <w:p>
+      <w:pPr>
+        <w:shd w:val="clear" w:color="auto" w:fill="FFFFFF"/>
+        <w:spacing w:after="0" w:line="240" w:lineRule="auto"/>
+        <w:rPr>
+          <w:rFonts w:ascii="Courier New" w:eastAsia="Times New Roman" w:hAnsi="Courier New" w:cs="Courier New"/>
+          <w:color w:val="000000"/>
+          <w:sz w:val="20"/>
+          <w:szCs w:val="20"/>
+        </w:rPr>
+      </w:pPr>
+      <w:r>
+        <w:rPr>
+          <w:rFonts w:ascii="Courier New" w:eastAsia="Times New Roman" w:hAnsi="Courier New" w:cs="Courier New"/>
+          <w:color w:val="000000"/>
+          <w:sz w:val="20"/>
+          <w:szCs w:val="20"/>
+        </w:rPr>
+        <w:t xml:space="preserve">                   </w:t>
+      </w:r>
+      <w:r>
+        <w:rPr>
+          <w:rFonts w:ascii="Courier New" w:eastAsia="Times New Roman" w:hAnsi="Courier New" w:cs="Courier New"/>
+          <w:b/>
+          <w:bCs/>
+          <w:color w:val="0080C0"/>
+          <w:sz w:val="20"/>
+          <w:szCs w:val="20"/>
+        </w:rPr>
+        <w:t>[(</w:t>
+      </w:r>
+      <w:r>
+        <w:rPr>
+          <w:rFonts w:ascii="Courier New" w:eastAsia="Times New Roman" w:hAnsi="Courier New" w:cs="Courier New"/>
+          <w:color w:val="000000"/>
+          <w:sz w:val="20"/>
+          <w:szCs w:val="20"/>
+        </w:rPr>
+        <w:t>zero? N</w:t>
+      </w:r>
+      <w:r>
+        <w:rPr>
+          <w:rFonts w:ascii="Courier New" w:eastAsia="Times New Roman" w:hAnsi="Courier New" w:cs="Courier New"/>
+          <w:b/>
+          <w:bCs/>
+          <w:color w:val="0080C0"/>
+          <w:sz w:val="20"/>
+          <w:szCs w:val="20"/>
+        </w:rPr>
+        <w:t>)</w:t>
+      </w:r>
+      <w:r>
+        <w:rPr>
+          <w:rFonts w:ascii="Courier New" w:eastAsia="Times New Roman" w:hAnsi="Courier New" w:cs="Courier New"/>
+          <w:color w:val="000000"/>
+          <w:sz w:val="20"/>
+          <w:szCs w:val="20"/>
+        </w:rPr>
+        <w:t xml:space="preserve"> </w:t>
+      </w:r>
+      <w:r>
+        <w:rPr>
+          <w:rFonts w:ascii="Courier New" w:eastAsia="Times New Roman" w:hAnsi="Courier New" w:cs="Courier New"/>
+          <w:b/>
+          <w:bCs/>
+          <w:color w:val="0000FF"/>
+          <w:sz w:val="20"/>
+          <w:szCs w:val="20"/>
+        </w:rPr>
+        <w:t>null</w:t>
+      </w:r>
+      <w:r>
+        <w:rPr>
+          <w:rFonts w:ascii="Courier New" w:eastAsia="Times New Roman" w:hAnsi="Courier New" w:cs="Courier New"/>
+          <w:b/>
+          <w:bCs/>
+          <w:color w:val="0080C0"/>
+          <w:sz w:val="20"/>
+          <w:szCs w:val="20"/>
+        </w:rPr>
+        <w:t>]</w:t>
+      </w:r>
+    </w:p>
+    <w:p>
+      <w:pPr>
+        <w:shd w:val="clear" w:color="auto" w:fill="FFFFFF"/>
+        <w:spacing w:after="0" w:line="240" w:lineRule="auto"/>
+        <w:rPr>
+          <w:rFonts w:ascii="Courier New" w:eastAsia="Times New Roman" w:hAnsi="Courier New" w:cs="Courier New"/>
+          <w:color w:val="000000"/>
+          <w:sz w:val="20"/>
+          <w:szCs w:val="20"/>
+        </w:rPr>
+      </w:pPr>
+      <w:r>
+        <w:rPr>
+          <w:rFonts w:ascii="Courier New" w:eastAsia="Times New Roman" w:hAnsi="Courier New" w:cs="Courier New"/>
+          <w:color w:val="000000"/>
+          <w:sz w:val="20"/>
+          <w:szCs w:val="20"/>
+        </w:rPr>
+        <w:t xml:space="preserve">                   </w:t>
+      </w:r>
+      <w:r>
+        <w:rPr>
+          <w:rFonts w:ascii="Courier New" w:eastAsia="Times New Roman" w:hAnsi="Courier New" w:cs="Courier New"/>
+          <w:b/>
+          <w:bCs/>
+          <w:color w:val="0080C0"/>
+          <w:sz w:val="20"/>
+          <w:szCs w:val="20"/>
+        </w:rPr>
+        <w:t>[</w:t>
+      </w:r>
+      <w:r>
+        <w:rPr>
+          <w:rFonts w:ascii="Courier New" w:eastAsia="Times New Roman" w:hAnsi="Courier New" w:cs="Courier New"/>
+          <w:color w:val="000000"/>
+          <w:sz w:val="20"/>
+          <w:szCs w:val="20"/>
+        </w:rPr>
+        <w:t xml:space="preserve">else </w:t>
+      </w:r>
+      <w:r>
+        <w:rPr>
+          <w:rFonts w:ascii="Courier New" w:eastAsia="Times New Roman" w:hAnsi="Courier New" w:cs="Courier New"/>
+          <w:b/>
+          <w:bCs/>
+          <w:color w:val="0080C0"/>
+          <w:sz w:val="20"/>
+          <w:szCs w:val="20"/>
+        </w:rPr>
+        <w:t>(</w:t>
+      </w:r>
+      <w:r>
+        <w:rPr>
+          <w:rFonts w:ascii="Courier New" w:eastAsia="Times New Roman" w:hAnsi="Courier New" w:cs="Courier New"/>
+          <w:b/>
+          <w:bCs/>
+          <w:color w:val="0000FF"/>
+          <w:sz w:val="20"/>
+          <w:szCs w:val="20"/>
+        </w:rPr>
+        <w:t>cons</w:t>
+      </w:r>
+      <w:r>
+        <w:rPr>
+          <w:rFonts w:ascii="Courier New" w:eastAsia="Times New Roman" w:hAnsi="Courier New" w:cs="Courier New"/>
+          <w:color w:val="000000"/>
+          <w:sz w:val="20"/>
+          <w:szCs w:val="20"/>
+        </w:rPr>
+        <w:t xml:space="preserve"> </w:t>
+      </w:r>
+      <w:r>
+        <w:rPr>
+          <w:rFonts w:ascii="Courier New" w:eastAsia="Times New Roman" w:hAnsi="Courier New" w:cs="Courier New"/>
+          <w:b/>
+          <w:bCs/>
+          <w:color w:val="0080C0"/>
+          <w:sz w:val="20"/>
+          <w:szCs w:val="20"/>
+        </w:rPr>
+        <w:t>(</w:t>
+      </w:r>
+      <w:r>
+        <w:rPr>
+          <w:rFonts w:ascii="Courier New" w:eastAsia="Times New Roman" w:hAnsi="Courier New" w:cs="Courier New"/>
+          <w:b/>
+          <w:bCs/>
+          <w:color w:val="0000FF"/>
+          <w:sz w:val="20"/>
+          <w:szCs w:val="20"/>
+        </w:rPr>
+        <w:t>-</w:t>
+      </w:r>
+      <w:r>
+        <w:rPr>
+          <w:rFonts w:ascii="Courier New" w:eastAsia="Times New Roman" w:hAnsi="Courier New" w:cs="Courier New"/>
+          <w:color w:val="000000"/>
+          <w:sz w:val="20"/>
+          <w:szCs w:val="20"/>
+        </w:rPr>
+        <w:t xml:space="preserve"> N </w:t>
+      </w:r>
+      <w:r>
+        <w:rPr>
+          <w:rFonts w:ascii="Courier New" w:eastAsia="Times New Roman" w:hAnsi="Courier New" w:cs="Courier New"/>
+          <w:color w:val="FF8000"/>
+          <w:sz w:val="20"/>
+          <w:szCs w:val="20"/>
+        </w:rPr>
+        <w:t>1</w:t>
+      </w:r>
+      <w:r>
+        <w:rPr>
+          <w:rFonts w:ascii="Courier New" w:eastAsia="Times New Roman" w:hAnsi="Courier New" w:cs="Courier New"/>
+          <w:b/>
+          <w:bCs/>
+          <w:color w:val="0080C0"/>
+          <w:sz w:val="20"/>
+          <w:szCs w:val="20"/>
+        </w:rPr>
+        <w:t>)</w:t>
+      </w:r>
+      <w:r>
+        <w:rPr>
+          <w:rFonts w:ascii="Courier New" w:eastAsia="Times New Roman" w:hAnsi="Courier New" w:cs="Courier New"/>
+          <w:color w:val="000000"/>
+          <w:sz w:val="20"/>
+          <w:szCs w:val="20"/>
+        </w:rPr>
+        <w:t xml:space="preserve"> </w:t>
+      </w:r>
+      <w:r>
+        <w:rPr>
+          <w:rFonts w:ascii="Courier New" w:eastAsia="Times New Roman" w:hAnsi="Courier New" w:cs="Courier New"/>
+          <w:b/>
+          <w:bCs/>
+          <w:color w:val="0080C0"/>
+          <w:sz w:val="20"/>
+          <w:szCs w:val="20"/>
+        </w:rPr>
+        <w:t>(</w:t>
+      </w:r>
+      <w:r>
+        <w:rPr>
+          <w:rFonts w:ascii="Courier New" w:eastAsia="Times New Roman" w:hAnsi="Courier New" w:cs="Courier New"/>
+          <w:color w:val="000000"/>
+          <w:sz w:val="20"/>
+          <w:szCs w:val="20"/>
+        </w:rPr>
+        <w:t xml:space="preserve">iota-helper </w:t>
+      </w:r>
+      <w:r>
+        <w:rPr>
+          <w:rFonts w:ascii="Courier New" w:eastAsia="Times New Roman" w:hAnsi="Courier New" w:cs="Courier New"/>
+          <w:b/>
+          <w:bCs/>
+          <w:color w:val="0080C0"/>
+          <w:sz w:val="20"/>
+          <w:szCs w:val="20"/>
+        </w:rPr>
+        <w:t>(</w:t>
+      </w:r>
+      <w:r>
+        <w:rPr>
+          <w:rFonts w:ascii="Courier New" w:eastAsia="Times New Roman" w:hAnsi="Courier New" w:cs="Courier New"/>
+          <w:b/>
+          <w:bCs/>
+          <w:color w:val="0000FF"/>
+          <w:sz w:val="20"/>
+          <w:szCs w:val="20"/>
+        </w:rPr>
+        <w:t>-</w:t>
+      </w:r>
+      <w:r>
+        <w:rPr>
+          <w:rFonts w:ascii="Courier New" w:eastAsia="Times New Roman" w:hAnsi="Courier New" w:cs="Courier New"/>
+          <w:color w:val="000000"/>
+          <w:sz w:val="20"/>
+          <w:szCs w:val="20"/>
+        </w:rPr>
+        <w:t xml:space="preserve"> N </w:t>
+      </w:r>
+      <w:r>
+        <w:rPr>
+          <w:rFonts w:ascii="Courier New" w:eastAsia="Times New Roman" w:hAnsi="Courier New" w:cs="Courier New"/>
+          <w:color w:val="FF8000"/>
+          <w:sz w:val="20"/>
+          <w:szCs w:val="20"/>
+        </w:rPr>
+        <w:t>1</w:t>
+      </w:r>
+      <w:r>
+        <w:rPr>
+          <w:rFonts w:ascii="Courier New" w:eastAsia="Times New Roman" w:hAnsi="Courier New" w:cs="Courier New"/>
+          <w:b/>
+          <w:bCs/>
+          <w:color w:val="0080C0"/>
+          <w:sz w:val="20"/>
+          <w:szCs w:val="20"/>
+        </w:rPr>
+        <w:t>)))]))</w:t>
+      </w:r>
+    </w:p>
+    <w:p>
+      <w:pPr>
+        <w:shd w:val="clear" w:color="auto" w:fill="FFFFFF"/>
+        <w:spacing w:after="0" w:line="240" w:lineRule="auto"/>
+        <w:rPr>
+          <w:rFonts w:ascii="Courier New" w:eastAsia="Times New Roman" w:hAnsi="Courier New" w:cs="Courier New"/>
+          <w:color w:val="000000"/>
+          <w:sz w:val="20"/>
+          <w:szCs w:val="20"/>
+        </w:rPr>
+      </w:pPr>
+      <w:r>
+        <w:rPr>
+          <w:rFonts w:ascii="Courier New" w:eastAsia="Times New Roman" w:hAnsi="Courier New" w:cs="Courier New"/>
+          <w:b/>
+          <w:bCs/>
+          <w:color w:val="0080C0"/>
+          <w:sz w:val="20"/>
+          <w:szCs w:val="20"/>
+        </w:rPr>
+        <w:t>(</w:t>
+      </w:r>
+      <w:r>
+        <w:rPr>
+          <w:rFonts w:ascii="Courier New" w:eastAsia="Times New Roman" w:hAnsi="Courier New" w:cs="Courier New"/>
+          <w:color w:val="000000"/>
+          <w:sz w:val="20"/>
+          <w:szCs w:val="20"/>
+        </w:rPr>
+        <w:t xml:space="preserve">define </w:t>
+      </w:r>
+      <w:r>
+        <w:rPr>
+          <w:rFonts w:ascii="Courier New" w:eastAsia="Times New Roman" w:hAnsi="Courier New" w:cs="Courier New"/>
+          <w:b/>
+          <w:bCs/>
+          <w:color w:val="0080C0"/>
+          <w:sz w:val="20"/>
+          <w:szCs w:val="20"/>
+        </w:rPr>
+        <w:t>(</w:t>
+      </w:r>
+      <w:r>
+        <w:rPr>
+          <w:rFonts w:ascii="Courier New" w:eastAsia="Times New Roman" w:hAnsi="Courier New" w:cs="Courier New"/>
+          <w:color w:val="000000"/>
+          <w:sz w:val="20"/>
+          <w:szCs w:val="20"/>
+        </w:rPr>
+        <w:t>iota N</w:t>
+      </w:r>
+      <w:r>
+        <w:rPr>
+          <w:rFonts w:ascii="Courier New" w:eastAsia="Times New Roman" w:hAnsi="Courier New" w:cs="Courier New"/>
+          <w:b/>
+          <w:bCs/>
+          <w:color w:val="0080C0"/>
+          <w:sz w:val="20"/>
+          <w:szCs w:val="20"/>
+        </w:rPr>
+        <w:t>)</w:t>
+      </w:r>
+      <w:r>
+        <w:rPr>
+          <w:rFonts w:ascii="Courier New" w:eastAsia="Times New Roman" w:hAnsi="Courier New" w:cs="Courier New"/>
+          <w:color w:val="000000"/>
+          <w:sz w:val="20"/>
+          <w:szCs w:val="20"/>
+        </w:rPr>
+        <w:t xml:space="preserve"> </w:t>
+      </w:r>
+      <w:r>
+        <w:rPr>
+          <w:rFonts w:ascii="Courier New" w:eastAsia="Times New Roman" w:hAnsi="Courier New" w:cs="Courier New"/>
+          <w:b/>
+          <w:bCs/>
+          <w:color w:val="0080C0"/>
+          <w:sz w:val="20"/>
+          <w:szCs w:val="20"/>
+        </w:rPr>
+        <w:t>(</w:t>
+      </w:r>
+      <w:r>
+        <w:rPr>
+          <w:rFonts w:ascii="Courier New" w:eastAsia="Times New Roman" w:hAnsi="Courier New" w:cs="Courier New"/>
+          <w:b/>
+          <w:bCs/>
+          <w:color w:val="0000FF"/>
+          <w:sz w:val="20"/>
+          <w:szCs w:val="20"/>
+        </w:rPr>
+        <w:t>reverse</w:t>
+      </w:r>
+      <w:r>
+        <w:rPr>
+          <w:rFonts w:ascii="Courier New" w:eastAsia="Times New Roman" w:hAnsi="Courier New" w:cs="Courier New"/>
+          <w:color w:val="000000"/>
+          <w:sz w:val="20"/>
+          <w:szCs w:val="20"/>
+        </w:rPr>
+        <w:t xml:space="preserve"> </w:t>
+      </w:r>
+      <w:r>
+        <w:rPr>
+          <w:rFonts w:ascii="Courier New" w:eastAsia="Times New Roman" w:hAnsi="Courier New" w:cs="Courier New"/>
+          <w:b/>
+          <w:bCs/>
+          <w:color w:val="0080C0"/>
+          <w:sz w:val="20"/>
+          <w:szCs w:val="20"/>
+        </w:rPr>
+        <w:t>(</w:t>
+      </w:r>
+      <w:r>
+        <w:rPr>
+          <w:rFonts w:ascii="Courier New" w:eastAsia="Times New Roman" w:hAnsi="Courier New" w:cs="Courier New"/>
+          <w:color w:val="000000"/>
+          <w:sz w:val="20"/>
+          <w:szCs w:val="20"/>
+        </w:rPr>
+        <w:t>iota-helper N</w:t>
+      </w:r>
+      <w:r>
+        <w:rPr>
+          <w:rFonts w:ascii="Courier New" w:eastAsia="Times New Roman" w:hAnsi="Courier New" w:cs="Courier New"/>
+          <w:b/>
+          <w:bCs/>
+          <w:color w:val="0080C0"/>
+          <w:sz w:val="20"/>
+          <w:szCs w:val="20"/>
+        </w:rPr>
+        <w:t>)))</w:t>
+      </w:r>
+    </w:p>
+    <w:p>
+      <w:pPr>
+        <w:pStyle w:val="ListParagraph"/>
+      </w:pPr>
     </w:p>
     <w:p>
       <w:pPr>
@@ -757,11 +2842,61 @@
           <w:numId w:val="3"/>
         </w:numPr>
       </w:pPr>
-      <w:proofErr w:type="spellStart"/>
-      <w:r>
-        <w:t>Lksa</w:t>
-      </w:r>
-      <w:proofErr w:type="spellEnd"/>
+      <w:r>
+        <w:t>The primary distinction between the procedural/imperative programming paradigm and the declarative/functional</w:t>
+      </w:r>
+      <w:r>
+        <w:t xml:space="preserve"> </w:t>
+      </w:r>
+      <w:r>
+        <w:t>paradigm is that the procedural/imperative paradigm talks about HOW to calculate something. It has you</w:t>
+      </w:r>
+      <w:r>
+        <w:t xml:space="preserve"> </w:t>
+      </w:r>
+      <w:r>
+        <w:t>write a series of steps that must be executed in an order that will eventually take you to a final state</w:t>
+      </w:r>
+      <w:r>
+        <w:t xml:space="preserve"> </w:t>
+      </w:r>
+      <w:r>
+        <w:t>where you have calculated something useful (hopefully). The declarative/functional paradigm has</w:t>
+      </w:r>
+      <w:r>
+        <w:t xml:space="preserve"> </w:t>
+      </w:r>
+      <w:r>
+        <w:t>you talk about WHAT something is. It has you describe what things are as opposed to how to calculate them.</w:t>
+      </w:r>
+      <w:r>
+        <w:t xml:space="preserve"> </w:t>
+      </w:r>
+      <w:r>
+        <w:t>The declarative/functional paradigm abstracts you from lower level implementation concerns that do not</w:t>
+      </w:r>
+      <w:r>
+        <w:t xml:space="preserve"> </w:t>
+      </w:r>
+      <w:r>
+        <w:t>typically have anything to do with the problem you are solving. It allows you to not have to worry about</w:t>
+      </w:r>
+      <w:r>
+        <w:t xml:space="preserve"> </w:t>
+      </w:r>
+      <w:r>
+        <w:t>lower level concerns which can be very freeing while you are solving a problem in the real world because</w:t>
+      </w:r>
+      <w:r>
+        <w:t xml:space="preserve"> </w:t>
+      </w:r>
+      <w:r>
+        <w:t xml:space="preserve">it </w:t>
+      </w:r>
+      <w:r>
+        <w:lastRenderedPageBreak/>
+        <w:t>frees up that brain space and computational energy which can be put towards the real problem at hand.</w:t>
+      </w:r>
     </w:p>
     <w:p>
       <w:pPr>
@@ -799,11 +2934,13 @@
       </w:r>
       <w:proofErr w:type="gramEnd"/>
       <w:r>
-        <w:t xml:space="preserve"> addition. The main idea </w:t>
-      </w:r>
-      <w:r>
-        <w:lastRenderedPageBreak/>
-        <w:t>to note here which makes the tail recursive implementation much faster is that is does not need to reverse back up the call stack in order to finish its calculation because it utilizes an accumulator to keep track of the current sum value as it moves along.</w:t>
+        <w:t xml:space="preserve"> addition. The main idea to note here which makes the tail recursive implementation much faster is that i</w:t>
+      </w:r>
+      <w:r>
+        <w:t>t</w:t>
+      </w:r>
+      <w:r>
+        <w:t xml:space="preserve"> does not need to reverse back up the call stack in order to finish its calculation because it utilizes an accumulator to keep track of the current sum value as it moves along.</w:t>
       </w:r>
     </w:p>
     <w:p>
@@ -1984,15 +4121,20 @@
       </w:r>
       <w:proofErr w:type="gramEnd"/>
       <w:r>
-        <w:t xml:space="preserve"> we can see that the non-tail recursive function has to make the recursive calls all the way down to the base case and then propagate those values back up the call stack. Where as the tail recursive function is actually finished once it hits </w:t>
+        <w:t xml:space="preserve"> we can see that the non-tail recursive function has to make the recursive calls all the way down to the base case and then propagate those values back up the call stack. Where as the tail recursive function is </w:t>
       </w:r>
       <w:proofErr w:type="gramStart"/>
       <w:r>
-        <w:t>it’s</w:t>
+        <w:t>actually finished</w:t>
       </w:r>
       <w:proofErr w:type="gramEnd"/>
       <w:r>
-        <w:t xml:space="preserve"> base case because it has been keeping the accumulator up to date with the current sum of the list so far.</w:t>
+        <w:t xml:space="preserve"> once it hits it</w:t>
+      </w:r>
+      <w:bookmarkStart w:id="0" w:name="_GoBack"/>
+      <w:bookmarkEnd w:id="0"/>
+      <w:r>
+        <w:t>s base case because it has been keeping the accumulator up to date with the current sum of the list so far.</w:t>
       </w:r>
     </w:p>
     <w:p>
@@ -2001,6 +4143,9 @@
         <w:ind w:left="1440"/>
       </w:pPr>
       <w:r>
+        <w:rPr>
+          <w:noProof/>
+        </w:rPr>
         <w:drawing>
           <wp:inline distT="0" distB="0" distL="0" distR="0" wp14:anchorId="7C95F676" wp14:editId="18125008">
             <wp:extent cx="3098959" cy="2279767"/>
@@ -2854,6 +4999,50 @@
       <w:szCs w:val="18"/>
     </w:rPr>
   </w:style>
+  <w:style w:type="character" w:customStyle="1" w:styleId="sc8">
+    <w:name w:val="sc8"/>
+    <w:basedOn w:val="DefaultParagraphFont"/>
+    <w:rsid w:val="008B5865"/>
+    <w:rPr>
+      <w:rFonts w:ascii="Courier New" w:hAnsi="Courier New" w:cs="Courier New" w:hint="default"/>
+      <w:color w:val="000000"/>
+      <w:sz w:val="20"/>
+      <w:szCs w:val="20"/>
+    </w:rPr>
+  </w:style>
+  <w:style w:type="character" w:customStyle="1" w:styleId="sc121">
+    <w:name w:val="sc121"/>
+    <w:basedOn w:val="DefaultParagraphFont"/>
+    <w:rsid w:val="008B5865"/>
+    <w:rPr>
+      <w:rFonts w:ascii="Courier New" w:hAnsi="Courier New" w:cs="Courier New" w:hint="default"/>
+      <w:color w:val="A00000"/>
+      <w:sz w:val="20"/>
+      <w:szCs w:val="20"/>
+    </w:rPr>
+  </w:style>
+  <w:style w:type="character" w:customStyle="1" w:styleId="sc91">
+    <w:name w:val="sc91"/>
+    <w:basedOn w:val="DefaultParagraphFont"/>
+    <w:rsid w:val="008B5865"/>
+    <w:rPr>
+      <w:rFonts w:ascii="Courier New" w:hAnsi="Courier New" w:cs="Courier New" w:hint="default"/>
+      <w:color w:val="008000"/>
+      <w:sz w:val="20"/>
+      <w:szCs w:val="20"/>
+    </w:rPr>
+  </w:style>
+  <w:style w:type="character" w:customStyle="1" w:styleId="sc111">
+    <w:name w:val="sc111"/>
+    <w:basedOn w:val="DefaultParagraphFont"/>
+    <w:rsid w:val="008B5865"/>
+    <w:rPr>
+      <w:rFonts w:ascii="Courier New" w:hAnsi="Courier New" w:cs="Courier New" w:hint="default"/>
+      <w:color w:val="0000C0"/>
+      <w:sz w:val="20"/>
+      <w:szCs w:val="20"/>
+    </w:rPr>
+  </w:style>
 </w:styles>
 </file>
 

</xml_diff>